<commit_message>
Changes to HELMNotationParser + validation of loading monomers from webserver
</commit_message>
<xml_diff>
--- a/HELM2_overview.docx
+++ b/HELM2_overview.docx
@@ -71,7 +71,47 @@
         <w:rPr>
           <w:lang w:val="en-GB"/>
         </w:rPr>
-        <w:t>NotationToolkit, ChemistryToolkit, HELMNotationParser and the WebServer.</w:t>
+        <w:t xml:space="preserve">NotationToolkit, </w:t>
+      </w:r>
+      <w:proofErr w:type="spellStart"/>
+      <w:r>
+        <w:rPr>
+          <w:lang w:val="en-GB"/>
+        </w:rPr>
+        <w:t>ChemistryToolkit</w:t>
+      </w:r>
+      <w:proofErr w:type="spellEnd"/>
+      <w:r>
+        <w:rPr>
+          <w:lang w:val="en-GB"/>
+        </w:rPr>
+        <w:t xml:space="preserve">, </w:t>
+      </w:r>
+      <w:proofErr w:type="spellStart"/>
+      <w:r>
+        <w:rPr>
+          <w:lang w:val="en-GB"/>
+        </w:rPr>
+        <w:t>HELMNotationParser</w:t>
+      </w:r>
+      <w:proofErr w:type="spellEnd"/>
+      <w:r>
+        <w:rPr>
+          <w:lang w:val="en-GB"/>
+        </w:rPr>
+        <w:t xml:space="preserve"> and the</w:t>
+      </w:r>
+      <w:r>
+        <w:rPr>
+          <w:lang w:val="en-GB"/>
+        </w:rPr>
+        <w:t xml:space="preserve"> HELM2WebService</w:t>
+      </w:r>
+      <w:r>
+        <w:rPr>
+          <w:lang w:val="en-GB"/>
+        </w:rPr>
+        <w:t>.</w:t>
       </w:r>
     </w:p>
     <w:p>
@@ -126,7 +166,21 @@
         <w:rPr>
           <w:lang w:val="en-GB"/>
         </w:rPr>
-        <w:t xml:space="preserve">NotationToolkit will be provided by the HELMNotationParser package. </w:t>
+        <w:t xml:space="preserve">NotationToolkit will be provided by the </w:t>
+      </w:r>
+      <w:proofErr w:type="spellStart"/>
+      <w:r>
+        <w:rPr>
+          <w:lang w:val="en-GB"/>
+        </w:rPr>
+        <w:t>HELMNotationParser</w:t>
+      </w:r>
+      <w:proofErr w:type="spellEnd"/>
+      <w:r>
+        <w:rPr>
+          <w:lang w:val="en-GB"/>
+        </w:rPr>
+        <w:t xml:space="preserve"> package. </w:t>
       </w:r>
       <w:r>
         <w:rPr>
@@ -162,8 +216,16 @@
         <w:rPr>
           <w:lang w:val="en-GB"/>
         </w:rPr>
-        <w:t>he section Introduction to HELMNotationParser</w:t>
-      </w:r>
+        <w:t xml:space="preserve">he section Introduction to </w:t>
+      </w:r>
+      <w:proofErr w:type="spellStart"/>
+      <w:r>
+        <w:rPr>
+          <w:lang w:val="en-GB"/>
+        </w:rPr>
+        <w:t>HELMNotationParser</w:t>
+      </w:r>
+      <w:proofErr w:type="spellEnd"/>
       <w:r>
         <w:rPr>
           <w:lang w:val="en-GB"/>
@@ -186,13 +248,39 @@
         <w:rPr>
           <w:lang w:val="en-GB"/>
         </w:rPr>
-        <w:t xml:space="preserve"> chemistry was removed from the source code and now stored in the Chemist</w:t>
-      </w:r>
-      <w:r>
-        <w:rPr>
-          <w:lang w:val="en-GB"/>
-        </w:rPr>
-        <w:t>ryToolkit package</w:t>
+        <w:t xml:space="preserve"> chemistry was removed from the source code and </w:t>
+      </w:r>
+      <w:r>
+        <w:rPr>
+          <w:lang w:val="en-GB"/>
+        </w:rPr>
+        <w:t xml:space="preserve">is </w:t>
+      </w:r>
+      <w:r>
+        <w:rPr>
+          <w:lang w:val="en-GB"/>
+        </w:rPr>
+        <w:t xml:space="preserve">now stored in the </w:t>
+      </w:r>
+      <w:proofErr w:type="spellStart"/>
+      <w:r>
+        <w:rPr>
+          <w:lang w:val="en-GB"/>
+        </w:rPr>
+        <w:t>Chemist</w:t>
+      </w:r>
+      <w:r>
+        <w:rPr>
+          <w:lang w:val="en-GB"/>
+        </w:rPr>
+        <w:t>ryToolkit</w:t>
+      </w:r>
+      <w:proofErr w:type="spellEnd"/>
+      <w:r>
+        <w:rPr>
+          <w:lang w:val="en-GB"/>
+        </w:rPr>
+        <w:t xml:space="preserve"> package</w:t>
       </w:r>
       <w:r>
         <w:rPr>
@@ -270,7 +358,21 @@
         <w:rPr>
           <w:lang w:val="en-GB"/>
         </w:rPr>
-        <w:t>. This structure allows easily to change a current implementation of the ChemistryToolkit or extend it with a customizable chemical library,</w:t>
+        <w:t xml:space="preserve">. This structure allows easily to change a current implementation of the </w:t>
+      </w:r>
+      <w:proofErr w:type="spellStart"/>
+      <w:r>
+        <w:rPr>
+          <w:lang w:val="en-GB"/>
+        </w:rPr>
+        <w:t>ChemistryToolkit</w:t>
+      </w:r>
+      <w:proofErr w:type="spellEnd"/>
+      <w:r>
+        <w:rPr>
+          <w:lang w:val="en-GB"/>
+        </w:rPr>
+        <w:t xml:space="preserve"> or extend it with a customizable chemical library,</w:t>
       </w:r>
       <w:r>
         <w:rPr>
@@ -282,7 +384,21 @@
         <w:rPr>
           <w:lang w:val="en-GB"/>
         </w:rPr>
-        <w:t>see Introduction to ChemistryToolkit.</w:t>
+        <w:t xml:space="preserve">see Introduction to </w:t>
+      </w:r>
+      <w:proofErr w:type="spellStart"/>
+      <w:r>
+        <w:rPr>
+          <w:lang w:val="en-GB"/>
+        </w:rPr>
+        <w:t>ChemistryToolkit</w:t>
+      </w:r>
+      <w:proofErr w:type="spellEnd"/>
+      <w:r>
+        <w:rPr>
+          <w:lang w:val="en-GB"/>
+        </w:rPr>
+        <w:t>.</w:t>
       </w:r>
       <w:r>
         <w:rPr>
@@ -384,8 +500,16 @@
         <w:rPr>
           <w:lang w:val="en-GB"/>
         </w:rPr>
-        <w:t xml:space="preserve"> molecule properties</w:t>
-      </w:r>
+        <w:t xml:space="preserve"> molecule </w:t>
+      </w:r>
+      <w:proofErr w:type="gramStart"/>
+      <w:r>
+        <w:rPr>
+          <w:lang w:val="en-GB"/>
+        </w:rPr>
+        <w:t>properties</w:t>
+      </w:r>
+      <w:proofErr w:type="gramEnd"/>
       <w:r>
         <w:rPr>
           <w:lang w:val="en-GB"/>
@@ -414,7 +538,13 @@
         <w:rPr>
           <w:lang w:val="en-GB"/>
         </w:rPr>
-        <w:t>The project WebServer provides REST API methods. This project build</w:t>
+        <w:t>The project HELM2WebService</w:t>
+      </w:r>
+      <w:r>
+        <w:rPr>
+          <w:lang w:val="en-GB"/>
+        </w:rPr>
+        <w:t xml:space="preserve"> provides REST API methods. This project build</w:t>
       </w:r>
       <w:r>
         <w:rPr>
@@ -426,7 +556,19 @@
         <w:rPr>
           <w:lang w:val="en-GB"/>
         </w:rPr>
-        <w:t xml:space="preserve"> a war-file which then can be deployed on a server, for e</w:t>
+        <w:t xml:space="preserve"> </w:t>
+      </w:r>
+      <w:r>
+        <w:rPr>
+          <w:lang w:val="en-GB"/>
+        </w:rPr>
+        <w:t xml:space="preserve">a war-file which </w:t>
+      </w:r>
+      <w:r>
+        <w:rPr>
+          <w:lang w:val="en-GB"/>
+        </w:rPr>
+        <w:t>can be deployed on a server, for e</w:t>
       </w:r>
       <w:r>
         <w:rPr>
@@ -452,8 +594,16 @@
         <w:rPr>
           <w:lang w:val="en-GB"/>
         </w:rPr>
-        <w:t>troduction to HELMNotationParser</w:t>
-      </w:r>
+        <w:t xml:space="preserve">troduction to </w:t>
+      </w:r>
+      <w:proofErr w:type="spellStart"/>
+      <w:r>
+        <w:rPr>
+          <w:lang w:val="en-GB"/>
+        </w:rPr>
+        <w:t>HELMNotationParser</w:t>
+      </w:r>
+      <w:proofErr w:type="spellEnd"/>
     </w:p>
     <w:p>
       <w:pPr>
@@ -473,11 +623,19 @@
         </w:rPr>
         <w:t xml:space="preserve">of the </w:t>
       </w:r>
-      <w:r>
-        <w:rPr>
-          <w:lang w:val="en-GB"/>
-        </w:rPr>
-        <w:t>HELMNotationParser is to parse the HELM</w:t>
+      <w:proofErr w:type="spellStart"/>
+      <w:r>
+        <w:rPr>
+          <w:lang w:val="en-GB"/>
+        </w:rPr>
+        <w:t>HELMNotationParser</w:t>
+      </w:r>
+      <w:proofErr w:type="spellEnd"/>
+      <w:r>
+        <w:rPr>
+          <w:lang w:val="en-GB"/>
+        </w:rPr>
+        <w:t xml:space="preserve"> is to parse the HELM</w:t>
       </w:r>
       <w:r>
         <w:rPr>
@@ -533,20 +691,42 @@
         <w:rPr>
           <w:lang w:val="en-GB"/>
         </w:rPr>
-        <w:t>How to use the HELMNotationParser</w:t>
-      </w:r>
-    </w:p>
-    <w:p>
-      <w:pPr>
-        <w:rPr>
-          <w:lang w:val="en-GB"/>
-        </w:rPr>
-      </w:pPr>
-      <w:r>
-        <w:rPr>
-          <w:lang w:val="en-GB"/>
-        </w:rPr>
-        <w:t>The HELMNotationParser can be used as a standalone program. It can be called via command-line or provides a graphical interface to parse HELM input</w:t>
+        <w:t xml:space="preserve">How to use the </w:t>
+      </w:r>
+      <w:proofErr w:type="spellStart"/>
+      <w:r>
+        <w:rPr>
+          <w:lang w:val="en-GB"/>
+        </w:rPr>
+        <w:t>HELMNotationParser</w:t>
+      </w:r>
+      <w:proofErr w:type="spellEnd"/>
+    </w:p>
+    <w:p>
+      <w:pPr>
+        <w:rPr>
+          <w:lang w:val="en-GB"/>
+        </w:rPr>
+      </w:pPr>
+      <w:r>
+        <w:rPr>
+          <w:lang w:val="en-GB"/>
+        </w:rPr>
+        <w:t xml:space="preserve">The </w:t>
+      </w:r>
+      <w:proofErr w:type="spellStart"/>
+      <w:r>
+        <w:rPr>
+          <w:lang w:val="en-GB"/>
+        </w:rPr>
+        <w:t>HELMNotationParser</w:t>
+      </w:r>
+      <w:proofErr w:type="spellEnd"/>
+      <w:r>
+        <w:rPr>
+          <w:lang w:val="en-GB"/>
+        </w:rPr>
+        <w:t xml:space="preserve"> can be used as a standalone program. It can be called via command-line or provides a graphical interface to parse HELM input</w:t>
       </w:r>
       <w:r>
         <w:rPr>
@@ -583,7 +763,21 @@
         <w:rPr>
           <w:lang w:val="en-GB"/>
         </w:rPr>
-        <w:t xml:space="preserve">NotationParser.jar in your own java package. All objects of the HELM input are accessible via the HELM2Notation object. The HELMNotationParser is </w:t>
+        <w:t xml:space="preserve">NotationParser.jar in your own java package. All objects of the HELM input are accessible via the HELM2Notation object. The </w:t>
+      </w:r>
+      <w:proofErr w:type="spellStart"/>
+      <w:r>
+        <w:rPr>
+          <w:lang w:val="en-GB"/>
+        </w:rPr>
+        <w:t>HELMNotationParser</w:t>
+      </w:r>
+      <w:proofErr w:type="spellEnd"/>
+      <w:r>
+        <w:rPr>
+          <w:lang w:val="en-GB"/>
+        </w:rPr>
+        <w:t xml:space="preserve"> is </w:t>
       </w:r>
       <w:r>
         <w:rPr>
@@ -738,13 +932,27 @@
         <w:rPr>
           <w:lang w:val="en-GB"/>
         </w:rPr>
-        <w:t>The first section is the polymer section. Here, the single polymer structure will be defined. Every polymer is mapped to the PolymerNotation.cla</w:t>
-      </w:r>
-      <w:r>
-        <w:rPr>
-          <w:lang w:val="en-GB"/>
-        </w:rPr>
-        <w:t>ss.</w:t>
+        <w:t xml:space="preserve">The first section is the polymer section. Here, the single polymer structure will be defined. Every polymer is mapped to the </w:t>
+      </w:r>
+      <w:proofErr w:type="spellStart"/>
+      <w:r>
+        <w:rPr>
+          <w:lang w:val="en-GB"/>
+        </w:rPr>
+        <w:t>PolymerNotation.cla</w:t>
+      </w:r>
+      <w:r>
+        <w:rPr>
+          <w:lang w:val="en-GB"/>
+        </w:rPr>
+        <w:t>ss</w:t>
+      </w:r>
+      <w:proofErr w:type="spellEnd"/>
+      <w:r>
+        <w:rPr>
+          <w:lang w:val="en-GB"/>
+        </w:rPr>
+        <w:t>.</w:t>
       </w:r>
     </w:p>
     <w:p>
@@ -769,7 +977,21 @@
         <w:rPr>
           <w:lang w:val="en-GB"/>
         </w:rPr>
-        <w:t xml:space="preserve"> in the section. Every connection is mapped to the ConnectionNotation.class.</w:t>
+        <w:t xml:space="preserve"> in the section. Every connection is mapped to the </w:t>
+      </w:r>
+      <w:proofErr w:type="spellStart"/>
+      <w:r>
+        <w:rPr>
+          <w:lang w:val="en-GB"/>
+        </w:rPr>
+        <w:t>ConnectionNotation.class</w:t>
+      </w:r>
+      <w:proofErr w:type="spellEnd"/>
+      <w:r>
+        <w:rPr>
+          <w:lang w:val="en-GB"/>
+        </w:rPr>
+        <w:t>.</w:t>
       </w:r>
     </w:p>
     <w:p>
@@ -794,7 +1016,21 @@
         <w:rPr>
           <w:lang w:val="en-GB"/>
         </w:rPr>
-        <w:t xml:space="preserve"> are defined. Every group is mapped to the GroupingNotation.class.</w:t>
+        <w:t xml:space="preserve"> are defined. Every group is mapped to the </w:t>
+      </w:r>
+      <w:proofErr w:type="spellStart"/>
+      <w:r>
+        <w:rPr>
+          <w:lang w:val="en-GB"/>
+        </w:rPr>
+        <w:t>GroupingNotation.class</w:t>
+      </w:r>
+      <w:proofErr w:type="spellEnd"/>
+      <w:r>
+        <w:rPr>
+          <w:lang w:val="en-GB"/>
+        </w:rPr>
+        <w:t>.</w:t>
       </w:r>
     </w:p>
     <w:p>
@@ -819,7 +1055,21 @@
         <w:rPr>
           <w:lang w:val="en-GB"/>
         </w:rPr>
-        <w:t xml:space="preserve"> AnnotationNotation.class. </w:t>
+        <w:t xml:space="preserve"> </w:t>
+      </w:r>
+      <w:proofErr w:type="spellStart"/>
+      <w:r>
+        <w:rPr>
+          <w:lang w:val="en-GB"/>
+        </w:rPr>
+        <w:t>AnnotationNotation.class</w:t>
+      </w:r>
+      <w:proofErr w:type="spellEnd"/>
+      <w:r>
+        <w:rPr>
+          <w:lang w:val="en-GB"/>
+        </w:rPr>
+        <w:t xml:space="preserve">. </w:t>
       </w:r>
     </w:p>
     <w:p>
@@ -833,7 +1083,21 @@
         <w:rPr>
           <w:lang w:val="en-GB"/>
         </w:rPr>
-        <w:t>Class PolymerNotation: polymer section</w:t>
+        <w:t xml:space="preserve">Class </w:t>
+      </w:r>
+      <w:proofErr w:type="spellStart"/>
+      <w:r>
+        <w:rPr>
+          <w:lang w:val="en-GB"/>
+        </w:rPr>
+        <w:t>PolymerNotation</w:t>
+      </w:r>
+      <w:proofErr w:type="spellEnd"/>
+      <w:r>
+        <w:rPr>
+          <w:lang w:val="en-GB"/>
+        </w:rPr>
+        <w:t>: polymer section</w:t>
       </w:r>
     </w:p>
     <w:p>
@@ -864,8 +1128,16 @@
         <w:rPr>
           <w:lang w:val="en-GB"/>
         </w:rPr>
-        <w:t>nt elements: the PolymerEntity.class</w:t>
-      </w:r>
+        <w:t xml:space="preserve">nt elements: the </w:t>
+      </w:r>
+      <w:proofErr w:type="spellStart"/>
+      <w:r>
+        <w:rPr>
+          <w:lang w:val="en-GB"/>
+        </w:rPr>
+        <w:t>PolymerEntity.class</w:t>
+      </w:r>
+      <w:proofErr w:type="spellEnd"/>
       <w:r>
         <w:rPr>
           <w:lang w:val="en-GB"/>
@@ -876,7 +1148,14 @@
         <w:rPr>
           <w:lang w:val="en-GB"/>
         </w:rPr>
-        <w:t>the PolymerElements</w:t>
+        <w:t xml:space="preserve">the </w:t>
+      </w:r>
+      <w:proofErr w:type="spellStart"/>
+      <w:r>
+        <w:rPr>
+          <w:lang w:val="en-GB"/>
+        </w:rPr>
+        <w:t>PolymerElements</w:t>
       </w:r>
       <w:r>
         <w:rPr>
@@ -884,11 +1163,33 @@
         </w:rPr>
         <w:t>.class</w:t>
       </w:r>
-      <w:r>
-        <w:rPr>
-          <w:lang w:val="en-GB"/>
-        </w:rPr>
-        <w:t>, which contains a List of MonomerNotation.class. The PolymerEntity</w:t>
+      <w:proofErr w:type="spellEnd"/>
+      <w:r>
+        <w:rPr>
+          <w:lang w:val="en-GB"/>
+        </w:rPr>
+        <w:t xml:space="preserve">, which contains a List of </w:t>
+      </w:r>
+      <w:proofErr w:type="spellStart"/>
+      <w:r>
+        <w:rPr>
+          <w:lang w:val="en-GB"/>
+        </w:rPr>
+        <w:t>MonomerNotation.class</w:t>
+      </w:r>
+      <w:proofErr w:type="spellEnd"/>
+      <w:r>
+        <w:rPr>
+          <w:lang w:val="en-GB"/>
+        </w:rPr>
+        <w:t xml:space="preserve">. The </w:t>
+      </w:r>
+      <w:proofErr w:type="spellStart"/>
+      <w:r>
+        <w:rPr>
+          <w:lang w:val="en-GB"/>
+        </w:rPr>
+        <w:t>PolymerEntity</w:t>
       </w:r>
       <w:r>
         <w:rPr>
@@ -896,6 +1197,7 @@
         </w:rPr>
         <w:t>.class</w:t>
       </w:r>
+      <w:proofErr w:type="spellEnd"/>
       <w:r>
         <w:rPr>
           <w:lang w:val="en-GB"/>
@@ -912,7 +1214,23 @@
         <w:rPr>
           <w:lang w:val="en-GB"/>
         </w:rPr>
-        <w:t xml:space="preserve"> rna, a chemical molecule or a blob. The single elements of a polymer divided by </w:t>
+        <w:t xml:space="preserve"> </w:t>
+      </w:r>
+      <w:proofErr w:type="spellStart"/>
+      <w:proofErr w:type="gramStart"/>
+      <w:r>
+        <w:rPr>
+          <w:lang w:val="en-GB"/>
+        </w:rPr>
+        <w:t>rna</w:t>
+      </w:r>
+      <w:proofErr w:type="spellEnd"/>
+      <w:proofErr w:type="gramEnd"/>
+      <w:r>
+        <w:rPr>
+          <w:lang w:val="en-GB"/>
+        </w:rPr>
+        <w:t xml:space="preserve">, a chemical molecule or a blob. The single elements of a polymer divided by </w:t>
       </w:r>
       <w:r>
         <w:rPr>
@@ -936,7 +1254,14 @@
         <w:rPr>
           <w:lang w:val="en-GB"/>
         </w:rPr>
-        <w:t xml:space="preserve"> are mapped to the superclass MonomerNotation</w:t>
+        <w:t xml:space="preserve"> are mapped to the superclass </w:t>
+      </w:r>
+      <w:proofErr w:type="spellStart"/>
+      <w:r>
+        <w:rPr>
+          <w:lang w:val="en-GB"/>
+        </w:rPr>
+        <w:t>MonomerNotation</w:t>
       </w:r>
       <w:r>
         <w:rPr>
@@ -944,6 +1269,7 @@
         </w:rPr>
         <w:t>.class</w:t>
       </w:r>
+      <w:proofErr w:type="spellEnd"/>
       <w:r>
         <w:rPr>
           <w:lang w:val="en-GB"/>
@@ -1016,7 +1342,21 @@
         <w:rPr>
           <w:lang w:val="en-GB"/>
         </w:rPr>
-        <w:t>Class MonomerNotation:</w:t>
+        <w:t xml:space="preserve">Class </w:t>
+      </w:r>
+      <w:proofErr w:type="spellStart"/>
+      <w:r>
+        <w:rPr>
+          <w:lang w:val="en-GB"/>
+        </w:rPr>
+        <w:t>MonomerNotation</w:t>
+      </w:r>
+      <w:proofErr w:type="spellEnd"/>
+      <w:r>
+        <w:rPr>
+          <w:lang w:val="en-GB"/>
+        </w:rPr>
+        <w:t>:</w:t>
       </w:r>
       <w:r>
         <w:rPr>
@@ -1035,7 +1375,28 @@
         <w:rPr>
           <w:lang w:val="en-GB"/>
         </w:rPr>
-        <w:t>This class represents the single compounds for a polymer. For example a MonomerNotation can now be a single amino acid ‘A’ (= MonomerNotationUnit</w:t>
+        <w:t xml:space="preserve">This class represents the single compounds for a polymer. For example a </w:t>
+      </w:r>
+      <w:proofErr w:type="spellStart"/>
+      <w:r>
+        <w:rPr>
+          <w:lang w:val="en-GB"/>
+        </w:rPr>
+        <w:t>MonomerNotation</w:t>
+      </w:r>
+      <w:proofErr w:type="spellEnd"/>
+      <w:r>
+        <w:rPr>
+          <w:lang w:val="en-GB"/>
+        </w:rPr>
+        <w:t xml:space="preserve"> can now be a single amino acid ‘A’ (= </w:t>
+      </w:r>
+      <w:proofErr w:type="spellStart"/>
+      <w:r>
+        <w:rPr>
+          <w:lang w:val="en-GB"/>
+        </w:rPr>
+        <w:t>MonomerNotationUnit</w:t>
       </w:r>
       <w:r>
         <w:rPr>
@@ -1043,17 +1404,32 @@
         </w:rPr>
         <w:t>.class</w:t>
       </w:r>
-      <w:r>
-        <w:rPr>
-          <w:lang w:val="en-GB"/>
-        </w:rPr>
-        <w:t>), a list of single amino acids ‘(A.A.G)’ (= MonomerNotationList</w:t>
-      </w:r>
-      <w:r>
-        <w:rPr>
-          <w:lang w:val="en-GB"/>
-        </w:rPr>
-        <w:t>.class, a group of sin</w:t>
+      <w:proofErr w:type="spellEnd"/>
+      <w:r>
+        <w:rPr>
+          <w:lang w:val="en-GB"/>
+        </w:rPr>
+        <w:t xml:space="preserve">), a list of single amino acids ‘(A.A.G)’ (= </w:t>
+      </w:r>
+      <w:proofErr w:type="spellStart"/>
+      <w:r>
+        <w:rPr>
+          <w:lang w:val="en-GB"/>
+        </w:rPr>
+        <w:t>MonomerNotationList</w:t>
+      </w:r>
+      <w:r>
+        <w:rPr>
+          <w:lang w:val="en-GB"/>
+        </w:rPr>
+        <w:t>.class</w:t>
+      </w:r>
+      <w:proofErr w:type="spellEnd"/>
+      <w:r>
+        <w:rPr>
+          <w:lang w:val="en-GB"/>
+        </w:rPr>
+        <w:t>, a group of sin</w:t>
       </w:r>
       <w:r>
         <w:rPr>
@@ -1071,7 +1447,28 @@
         <w:rPr>
           <w:lang w:val="en-GB"/>
         </w:rPr>
-        <w:t>e amino acids ‘(A+G)’ or a nucleotide ‘R(A)P’ (= MonomerNotationUnitRNA</w:t>
+        <w:t xml:space="preserve">e amino acids ‘(A+G)’ or a nucleotide </w:t>
+      </w:r>
+      <w:proofErr w:type="gramStart"/>
+      <w:r>
+        <w:rPr>
+          <w:lang w:val="en-GB"/>
+        </w:rPr>
+        <w:t>‘R(</w:t>
+      </w:r>
+      <w:proofErr w:type="gramEnd"/>
+      <w:r>
+        <w:rPr>
+          <w:lang w:val="en-GB"/>
+        </w:rPr>
+        <w:t xml:space="preserve">A)P’ (= </w:t>
+      </w:r>
+      <w:proofErr w:type="spellStart"/>
+      <w:r>
+        <w:rPr>
+          <w:lang w:val="en-GB"/>
+        </w:rPr>
+        <w:t>MonomerNotationUnitRNA</w:t>
       </w:r>
       <w:r>
         <w:rPr>
@@ -1079,6 +1476,7 @@
         </w:rPr>
         <w:t>.class</w:t>
       </w:r>
+      <w:proofErr w:type="spellEnd"/>
       <w:r>
         <w:rPr>
           <w:lang w:val="en-GB"/>
@@ -1173,20 +1571,41 @@
         <w:rPr>
           <w:lang w:val="en-GB"/>
         </w:rPr>
-        <w:t>Class ConnectionNotation: connection section</w:t>
-      </w:r>
-    </w:p>
-    <w:p>
-      <w:pPr>
-        <w:rPr>
-          <w:lang w:val="en-GB"/>
-        </w:rPr>
-      </w:pPr>
-      <w:r>
-        <w:rPr>
-          <w:lang w:val="en-GB"/>
-        </w:rPr>
-        <w:t>The target and the source polymer for every connection is mapped here to a HELMEntity</w:t>
+        <w:t xml:space="preserve">Class </w:t>
+      </w:r>
+      <w:proofErr w:type="spellStart"/>
+      <w:r>
+        <w:rPr>
+          <w:lang w:val="en-GB"/>
+        </w:rPr>
+        <w:t>ConnectionNotation</w:t>
+      </w:r>
+      <w:proofErr w:type="spellEnd"/>
+      <w:r>
+        <w:rPr>
+          <w:lang w:val="en-GB"/>
+        </w:rPr>
+        <w:t>: connection section</w:t>
+      </w:r>
+    </w:p>
+    <w:p>
+      <w:pPr>
+        <w:rPr>
+          <w:lang w:val="en-GB"/>
+        </w:rPr>
+      </w:pPr>
+      <w:r>
+        <w:rPr>
+          <w:lang w:val="en-GB"/>
+        </w:rPr>
+        <w:t xml:space="preserve">The target and the source polymer for every connection is mapped here to a </w:t>
+      </w:r>
+      <w:proofErr w:type="spellStart"/>
+      <w:r>
+        <w:rPr>
+          <w:lang w:val="en-GB"/>
+        </w:rPr>
+        <w:t>HELMEntity</w:t>
       </w:r>
       <w:r>
         <w:rPr>
@@ -1194,6 +1613,7 @@
         </w:rPr>
         <w:t>.class</w:t>
       </w:r>
+      <w:proofErr w:type="spellEnd"/>
       <w:r>
         <w:rPr>
           <w:lang w:val="en-GB"/>
@@ -1212,7 +1632,21 @@
         <w:rPr>
           <w:lang w:val="en-GB"/>
         </w:rPr>
-        <w:t>Class GroupingNotation:</w:t>
+        <w:t xml:space="preserve">Class </w:t>
+      </w:r>
+      <w:proofErr w:type="spellStart"/>
+      <w:r>
+        <w:rPr>
+          <w:lang w:val="en-GB"/>
+        </w:rPr>
+        <w:t>GroupingNotation</w:t>
+      </w:r>
+      <w:proofErr w:type="spellEnd"/>
+      <w:r>
+        <w:rPr>
+          <w:lang w:val="en-GB"/>
+        </w:rPr>
+        <w:t>:</w:t>
       </w:r>
       <w:r>
         <w:rPr>
@@ -1231,7 +1665,28 @@
         <w:rPr>
           <w:lang w:val="en-GB"/>
         </w:rPr>
-        <w:t>This class consists of a GroupingAmiguity. There are two different types of a GroupingNotation</w:t>
+        <w:t xml:space="preserve">This class consists of a </w:t>
+      </w:r>
+      <w:proofErr w:type="spellStart"/>
+      <w:r>
+        <w:rPr>
+          <w:lang w:val="en-GB"/>
+        </w:rPr>
+        <w:t>GroupingAmiguity</w:t>
+      </w:r>
+      <w:proofErr w:type="spellEnd"/>
+      <w:r>
+        <w:rPr>
+          <w:lang w:val="en-GB"/>
+        </w:rPr>
+        <w:t xml:space="preserve">. There are two different types of a </w:t>
+      </w:r>
+      <w:proofErr w:type="spellStart"/>
+      <w:r>
+        <w:rPr>
+          <w:lang w:val="en-GB"/>
+        </w:rPr>
+        <w:t>GroupingNotation</w:t>
       </w:r>
       <w:r>
         <w:rPr>
@@ -1239,11 +1694,40 @@
         </w:rPr>
         <w:t>.class</w:t>
       </w:r>
-      <w:r>
-        <w:rPr>
-          <w:lang w:val="en-GB"/>
-        </w:rPr>
-        <w:t>. A grouping can be G1(CHEM1 + PEPTIDE1) or G1(CHEM2, PEPTIDE1). In the first case the group with the groupID G1 consists of a mixture of the chemical molecule CHEM1 and the peptide PEPTIDE1. In the second case the group consists either of CHEM2 or PEPTIDE1. For ev</w:t>
+      <w:proofErr w:type="spellEnd"/>
+      <w:r>
+        <w:rPr>
+          <w:lang w:val="en-GB"/>
+        </w:rPr>
+        <w:t xml:space="preserve">. A grouping can be </w:t>
+      </w:r>
+      <w:proofErr w:type="gramStart"/>
+      <w:r>
+        <w:rPr>
+          <w:lang w:val="en-GB"/>
+        </w:rPr>
+        <w:t>G1(</w:t>
+      </w:r>
+      <w:proofErr w:type="gramEnd"/>
+      <w:r>
+        <w:rPr>
+          <w:lang w:val="en-GB"/>
+        </w:rPr>
+        <w:t xml:space="preserve">CHEM1 + PEPTIDE1) or G1(CHEM2, PEPTIDE1). In the first case the group with the </w:t>
+      </w:r>
+      <w:proofErr w:type="spellStart"/>
+      <w:r>
+        <w:rPr>
+          <w:lang w:val="en-GB"/>
+        </w:rPr>
+        <w:t>groupID</w:t>
+      </w:r>
+      <w:proofErr w:type="spellEnd"/>
+      <w:r>
+        <w:rPr>
+          <w:lang w:val="en-GB"/>
+        </w:rPr>
+        <w:t xml:space="preserve"> G1 consists of a mixture of the chemical molecule CHEM1 and the peptide PEPTIDE1. In the second case the group consists either of CHEM2 or PEPTIDE1. For ev</w:t>
       </w:r>
       <w:r>
         <w:rPr>
@@ -1255,7 +1739,14 @@
         <w:rPr>
           <w:lang w:val="en-GB"/>
         </w:rPr>
-        <w:t>, GroupingMixture</w:t>
+        <w:t xml:space="preserve">, </w:t>
+      </w:r>
+      <w:proofErr w:type="spellStart"/>
+      <w:r>
+        <w:rPr>
+          <w:lang w:val="en-GB"/>
+        </w:rPr>
+        <w:t>GroupingMixture</w:t>
       </w:r>
       <w:r>
         <w:rPr>
@@ -1263,11 +1754,19 @@
         </w:rPr>
         <w:t>.class</w:t>
       </w:r>
-      <w:r>
-        <w:rPr>
-          <w:lang w:val="en-GB"/>
-        </w:rPr>
-        <w:t xml:space="preserve"> and GroupingOr</w:t>
+      <w:proofErr w:type="spellEnd"/>
+      <w:r>
+        <w:rPr>
+          <w:lang w:val="en-GB"/>
+        </w:rPr>
+        <w:t xml:space="preserve"> and </w:t>
+      </w:r>
+      <w:proofErr w:type="spellStart"/>
+      <w:r>
+        <w:rPr>
+          <w:lang w:val="en-GB"/>
+        </w:rPr>
+        <w:t>GroupingOr</w:t>
       </w:r>
       <w:r>
         <w:rPr>
@@ -1275,11 +1774,19 @@
         </w:rPr>
         <w:t>.class</w:t>
       </w:r>
-      <w:r>
-        <w:rPr>
-          <w:lang w:val="en-GB"/>
-        </w:rPr>
-        <w:t>. Both types have a list of grouping elements, which can be a simple polymer or another group (HELMEntity</w:t>
+      <w:proofErr w:type="spellEnd"/>
+      <w:r>
+        <w:rPr>
+          <w:lang w:val="en-GB"/>
+        </w:rPr>
+        <w:t>. Both types have a list of grouping elements, which can be a simple polymer or another group (</w:t>
+      </w:r>
+      <w:proofErr w:type="spellStart"/>
+      <w:r>
+        <w:rPr>
+          <w:lang w:val="en-GB"/>
+        </w:rPr>
+        <w:t>HELMEntity</w:t>
       </w:r>
       <w:r>
         <w:rPr>
@@ -1287,6 +1794,7 @@
         </w:rPr>
         <w:t>.class</w:t>
       </w:r>
+      <w:proofErr w:type="spellEnd"/>
       <w:r>
         <w:rPr>
           <w:lang w:val="en-GB"/>
@@ -1367,7 +1875,21 @@
           <w:lang w:val="en-GB"/>
         </w:rPr>
         <w:lastRenderedPageBreak/>
-        <w:t>Class AnnotationNotation: annotation section</w:t>
+        <w:t xml:space="preserve">Class </w:t>
+      </w:r>
+      <w:proofErr w:type="spellStart"/>
+      <w:r>
+        <w:rPr>
+          <w:lang w:val="en-GB"/>
+        </w:rPr>
+        <w:t>AnnotationNotation</w:t>
+      </w:r>
+      <w:proofErr w:type="spellEnd"/>
+      <w:r>
+        <w:rPr>
+          <w:lang w:val="en-GB"/>
+        </w:rPr>
+        <w:t>: annotation section</w:t>
       </w:r>
     </w:p>
     <w:p>
@@ -1400,20 +1922,42 @@
         <w:rPr>
           <w:lang w:val="en-GB"/>
         </w:rPr>
-        <w:t>Introduction to ChemistryToolkit</w:t>
-      </w:r>
-    </w:p>
-    <w:p>
-      <w:pPr>
-        <w:rPr>
-          <w:lang w:val="en-GB"/>
-        </w:rPr>
-      </w:pPr>
-      <w:r>
-        <w:rPr>
-          <w:lang w:val="en-GB"/>
-        </w:rPr>
-        <w:t>The ChemistryToolkit is an API providing all abstract classes and interfaces which a chemistry library has to implement</w:t>
+        <w:t xml:space="preserve">Introduction to </w:t>
+      </w:r>
+      <w:proofErr w:type="spellStart"/>
+      <w:r>
+        <w:rPr>
+          <w:lang w:val="en-GB"/>
+        </w:rPr>
+        <w:t>ChemistryToolkit</w:t>
+      </w:r>
+      <w:proofErr w:type="spellEnd"/>
+    </w:p>
+    <w:p>
+      <w:pPr>
+        <w:rPr>
+          <w:lang w:val="en-GB"/>
+        </w:rPr>
+      </w:pPr>
+      <w:r>
+        <w:rPr>
+          <w:lang w:val="en-GB"/>
+        </w:rPr>
+        <w:t xml:space="preserve">The </w:t>
+      </w:r>
+      <w:proofErr w:type="spellStart"/>
+      <w:r>
+        <w:rPr>
+          <w:lang w:val="en-GB"/>
+        </w:rPr>
+        <w:t>ChemistryToolkit</w:t>
+      </w:r>
+      <w:proofErr w:type="spellEnd"/>
+      <w:r>
+        <w:rPr>
+          <w:lang w:val="en-GB"/>
+        </w:rPr>
+        <w:t xml:space="preserve"> is an API providing all abstract classes and interfaces which a chemistry library has to implement</w:t>
       </w:r>
       <w:r>
         <w:rPr>
@@ -1433,13 +1977,25 @@
         </w:rPr>
         <w:t xml:space="preserve"> two chemical libraries, Marvin Beans </w:t>
       </w:r>
-      <w:bookmarkStart w:id="0" w:name="_GoBack"/>
-      <w:bookmarkEnd w:id="0"/>
-      <w:r>
-        <w:rPr>
-          <w:lang w:val="en-GB"/>
-        </w:rPr>
-        <w:t xml:space="preserve">and CDK implemented. All three java packages are available on github, see </w:t>
+      <w:r>
+        <w:rPr>
+          <w:lang w:val="en-GB"/>
+        </w:rPr>
+        <w:t xml:space="preserve">and CDK implemented. All three java packages are available on </w:t>
+      </w:r>
+      <w:proofErr w:type="spellStart"/>
+      <w:r>
+        <w:rPr>
+          <w:lang w:val="en-GB"/>
+        </w:rPr>
+        <w:t>github</w:t>
+      </w:r>
+      <w:proofErr w:type="spellEnd"/>
+      <w:r>
+        <w:rPr>
+          <w:lang w:val="en-GB"/>
+        </w:rPr>
+        <w:t xml:space="preserve">, see </w:t>
       </w:r>
       <w:hyperlink r:id="rId12" w:history="1">
         <w:r>
@@ -1504,20 +2060,26 @@
         <w:rPr>
           <w:lang w:val="en-GB"/>
         </w:rPr>
-        <w:t>Introduction to WebServer</w:t>
-      </w:r>
-    </w:p>
-    <w:p>
-      <w:pPr>
-        <w:rPr>
-          <w:lang w:val="en-GB"/>
-        </w:rPr>
-      </w:pPr>
-      <w:r>
-        <w:rPr>
-          <w:lang w:val="en-GB"/>
-        </w:rPr>
-        <w:t>The WebServer provides all applied REST methods. Addition</w:t>
+        <w:t>Introduction to HELM2WebService</w:t>
+      </w:r>
+    </w:p>
+    <w:p>
+      <w:pPr>
+        <w:rPr>
+          <w:lang w:val="en-GB"/>
+        </w:rPr>
+      </w:pPr>
+      <w:r>
+        <w:rPr>
+          <w:lang w:val="en-GB"/>
+        </w:rPr>
+        <w:t>The HELM2WebService</w:t>
+      </w:r>
+      <w:r>
+        <w:rPr>
+          <w:lang w:val="en-GB"/>
+        </w:rPr>
+        <w:t xml:space="preserve"> provides all applied REST methods. Addition</w:t>
       </w:r>
       <w:r>
         <w:rPr>
@@ -1547,7 +2109,19 @@
         <w:rPr>
           <w:lang w:val="en-GB"/>
         </w:rPr>
-        <w:t>. The WebServer can be used</w:t>
+        <w:t>. The</w:t>
+      </w:r>
+      <w:r>
+        <w:rPr>
+          <w:lang w:val="en-GB"/>
+        </w:rPr>
+        <w:t xml:space="preserve"> HELM2WebService</w:t>
+      </w:r>
+      <w:r>
+        <w:rPr>
+          <w:lang w:val="en-GB"/>
+        </w:rPr>
+        <w:t xml:space="preserve"> can be used</w:t>
       </w:r>
       <w:r>
         <w:rPr>
@@ -1604,13 +2178,65 @@
         <w:rPr>
           <w:lang w:val="en-GB"/>
         </w:rPr>
-        <w:t>The new HELM2NotationToolkit is the main part of HELM2. It provides methods to handle the new HELM2 features. In all cases it uses the HELM2 input in form of the HELM2Notation object. This object can be changed by the new HELM2NotationToolkit (ChangeObjects.class). It calculates also molecule properties, as molecule formula, for the whole HELM2Notation object. The old functionality of the HELMNotationToolkit is also provided by the new versi</w:t>
-      </w:r>
-      <w:r>
-        <w:rPr>
-          <w:lang w:val="en-GB"/>
-        </w:rPr>
-        <w:t>on of the HELM2NotationToolkit. The newer version can also serve as a client to get your monomer store via REST API. A short package overview and a short description of each class show which fu</w:t>
+        <w:t>The new HELM2NotationToolkit is the main part of HELM2. It provides methods to handle the new HELM2 features. In all cases it uses the HELM2 input in form of the HELM2Notation object. This object can be changed by the new HELM2NotationToolkit (</w:t>
+      </w:r>
+      <w:proofErr w:type="spellStart"/>
+      <w:r>
+        <w:rPr>
+          <w:lang w:val="en-GB"/>
+        </w:rPr>
+        <w:t>ChangeObjects.class</w:t>
+      </w:r>
+      <w:proofErr w:type="spellEnd"/>
+      <w:r>
+        <w:rPr>
+          <w:lang w:val="en-GB"/>
+        </w:rPr>
+        <w:t xml:space="preserve">). It calculates also molecule properties, as molecule formula, for the whole HELM2Notation object. The old functionality of the </w:t>
+      </w:r>
+      <w:proofErr w:type="spellStart"/>
+      <w:r>
+        <w:rPr>
+          <w:lang w:val="en-GB"/>
+        </w:rPr>
+        <w:t>HELMNotationToolkit</w:t>
+      </w:r>
+      <w:proofErr w:type="spellEnd"/>
+      <w:r>
+        <w:rPr>
+          <w:lang w:val="en-GB"/>
+        </w:rPr>
+        <w:t xml:space="preserve"> is also provided by the new versi</w:t>
+      </w:r>
+      <w:r>
+        <w:rPr>
+          <w:lang w:val="en-GB"/>
+        </w:rPr>
+        <w:t>on of the HELM2NotationToolkit. The newer version can also serve as a client to get your monomer store via REST API. A short package overview</w:t>
+      </w:r>
+      <w:r>
+        <w:rPr>
+          <w:lang w:val="en-GB"/>
+        </w:rPr>
+        <w:t xml:space="preserve"> and a short description of some</w:t>
+      </w:r>
+      <w:r>
+        <w:rPr>
+          <w:lang w:val="en-GB"/>
+        </w:rPr>
+        <w:t xml:space="preserve"> class</w:t>
+      </w:r>
+      <w:r>
+        <w:rPr>
+          <w:lang w:val="en-GB"/>
+        </w:rPr>
+        <w:t>es</w:t>
+      </w:r>
+      <w:r>
+        <w:rPr>
+          <w:lang w:val="en-GB"/>
+        </w:rPr>
+        <w:t xml:space="preserve"> show which fu</w:t>
       </w:r>
       <w:r>
         <w:rPr>
@@ -1657,7 +2283,14 @@
         <w:rPr>
           <w:lang w:val="en-GB"/>
         </w:rPr>
-        <w:t>- Chemistry</w:t>
+        <w:t xml:space="preserve">- </w:t>
+      </w:r>
+      <w:proofErr w:type="spellStart"/>
+      <w:r>
+        <w:rPr>
+          <w:lang w:val="en-GB"/>
+        </w:rPr>
+        <w:t>Chemistry</w:t>
       </w:r>
       <w:r>
         <w:rPr>
@@ -1665,11 +2298,26 @@
         </w:rPr>
         <w:t>.class</w:t>
       </w:r>
-      <w:r>
-        <w:rPr>
-          <w:lang w:val="en-GB"/>
-        </w:rPr>
-        <w:t>: The chemistry engine of the package. It is defined by the config-file.</w:t>
+      <w:proofErr w:type="spellEnd"/>
+      <w:r>
+        <w:rPr>
+          <w:lang w:val="en-GB"/>
+        </w:rPr>
+        <w:t xml:space="preserve">: The chemistry engine of the package. It is defined by the </w:t>
+      </w:r>
+      <w:proofErr w:type="spellStart"/>
+      <w:r>
+        <w:rPr>
+          <w:lang w:val="en-GB"/>
+        </w:rPr>
+        <w:t>config</w:t>
+      </w:r>
+      <w:proofErr w:type="spellEnd"/>
+      <w:r>
+        <w:rPr>
+          <w:lang w:val="en-GB"/>
+        </w:rPr>
+        <w:t>-file.</w:t>
       </w:r>
     </w:p>
     <w:p>
@@ -1683,7 +2331,14 @@
         <w:rPr>
           <w:lang w:val="en-GB"/>
         </w:rPr>
-        <w:t>- InterConnections</w:t>
+        <w:t xml:space="preserve">- </w:t>
+      </w:r>
+      <w:proofErr w:type="spellStart"/>
+      <w:r>
+        <w:rPr>
+          <w:lang w:val="en-GB"/>
+        </w:rPr>
+        <w:t>InterConnections</w:t>
       </w:r>
       <w:r>
         <w:rPr>
@@ -1691,6 +2346,7 @@
         </w:rPr>
         <w:t>.class</w:t>
       </w:r>
+      <w:proofErr w:type="spellEnd"/>
       <w:r>
         <w:rPr>
           <w:lang w:val="en-GB"/>
@@ -1709,7 +2365,14 @@
         <w:rPr>
           <w:lang w:val="en-GB"/>
         </w:rPr>
-        <w:t>- MoleculeInfo</w:t>
+        <w:t xml:space="preserve">- </w:t>
+      </w:r>
+      <w:proofErr w:type="spellStart"/>
+      <w:r>
+        <w:rPr>
+          <w:lang w:val="en-GB"/>
+        </w:rPr>
+        <w:t>MoleculeInfo</w:t>
       </w:r>
       <w:r>
         <w:rPr>
@@ -1717,6 +2380,7 @@
         </w:rPr>
         <w:t>.class</w:t>
       </w:r>
+      <w:proofErr w:type="spellEnd"/>
       <w:r>
         <w:rPr>
           <w:lang w:val="en-GB"/>
@@ -1741,7 +2405,14 @@
         <w:rPr>
           <w:lang w:val="en-GB"/>
         </w:rPr>
-        <w:t>- RgroupStructure</w:t>
+        <w:t xml:space="preserve">- </w:t>
+      </w:r>
+      <w:proofErr w:type="spellStart"/>
+      <w:r>
+        <w:rPr>
+          <w:lang w:val="en-GB"/>
+        </w:rPr>
+        <w:t>RgroupStructure</w:t>
       </w:r>
       <w:r>
         <w:rPr>
@@ -1749,11 +2420,26 @@
         </w:rPr>
         <w:t>.class</w:t>
       </w:r>
-      <w:r>
-        <w:rPr>
-          <w:lang w:val="en-GB"/>
-        </w:rPr>
-        <w:t>: Class to save all Rgroups of a molecule.</w:t>
+      <w:proofErr w:type="spellEnd"/>
+      <w:r>
+        <w:rPr>
+          <w:lang w:val="en-GB"/>
+        </w:rPr>
+        <w:t xml:space="preserve">: Class to save all </w:t>
+      </w:r>
+      <w:proofErr w:type="spellStart"/>
+      <w:r>
+        <w:rPr>
+          <w:lang w:val="en-GB"/>
+        </w:rPr>
+        <w:t>Rgroups</w:t>
+      </w:r>
+      <w:proofErr w:type="spellEnd"/>
+      <w:r>
+        <w:rPr>
+          <w:lang w:val="en-GB"/>
+        </w:rPr>
+        <w:t xml:space="preserve"> of a molecule.</w:t>
       </w:r>
     </w:p>
     <w:p>
@@ -1802,6 +2488,7 @@
         </w:rPr>
         <w:t xml:space="preserve">   </w:t>
       </w:r>
+      <w:proofErr w:type="gramStart"/>
       <w:r>
         <w:rPr>
           <w:lang w:val="en-GB"/>
@@ -1814,6 +2501,7 @@
         </w:rPr>
         <w:t>olymer</w:t>
       </w:r>
+      <w:proofErr w:type="gramEnd"/>
       <w:r>
         <w:rPr>
           <w:lang w:val="en-GB"/>
@@ -1865,13 +2553,27 @@
         <w:rPr>
           <w:lang w:val="en-GB"/>
         </w:rPr>
-        <w:t>- Images</w:t>
-      </w:r>
-      <w:r>
-        <w:rPr>
-          <w:lang w:val="en-GB"/>
-        </w:rPr>
-        <w:t>.class: Class to generate image for a HELM molecule or a monomer</w:t>
+        <w:t xml:space="preserve">- </w:t>
+      </w:r>
+      <w:proofErr w:type="spellStart"/>
+      <w:r>
+        <w:rPr>
+          <w:lang w:val="en-GB"/>
+        </w:rPr>
+        <w:t>Images</w:t>
+      </w:r>
+      <w:r>
+        <w:rPr>
+          <w:lang w:val="en-GB"/>
+        </w:rPr>
+        <w:t>.class</w:t>
+      </w:r>
+      <w:proofErr w:type="spellEnd"/>
+      <w:r>
+        <w:rPr>
+          <w:lang w:val="en-GB"/>
+        </w:rPr>
+        <w:t>: Class to generate image for a HELM molecule or a monomer</w:t>
       </w:r>
       <w:r>
         <w:rPr>
@@ -1891,7 +2593,28 @@
         <w:rPr>
           <w:lang w:val="en-GB"/>
         </w:rPr>
-        <w:t xml:space="preserve">- BuilderMolecule: Class to build molecule/s </w:t>
+        <w:t xml:space="preserve">- </w:t>
+      </w:r>
+      <w:proofErr w:type="spellStart"/>
+      <w:r>
+        <w:rPr>
+          <w:lang w:val="en-GB"/>
+        </w:rPr>
+        <w:t>BuilderMolecule</w:t>
+      </w:r>
+      <w:proofErr w:type="spellEnd"/>
+      <w:r>
+        <w:rPr>
+          <w:lang w:val="en-GB"/>
+        </w:rPr>
+        <w:t>: Class to build molecule/</w:t>
+      </w:r>
+      <w:proofErr w:type="gramStart"/>
+      <w:r>
+        <w:rPr>
+          <w:lang w:val="en-GB"/>
+        </w:rPr>
+        <w:t xml:space="preserve">s </w:t>
       </w:r>
       <w:r>
         <w:rPr>
@@ -1899,6 +2622,7 @@
         </w:rPr>
         <w:t xml:space="preserve"> for</w:t>
       </w:r>
+      <w:proofErr w:type="gramEnd"/>
       <w:r>
         <w:rPr>
           <w:lang w:val="en-GB"/>
@@ -1935,7 +2659,35 @@
         <w:rPr>
           <w:lang w:val="en-GB"/>
         </w:rPr>
-        <w:t>- SMILES.class: Class to  get SMILES (standard or canonical) for HELM molecule and polymer</w:t>
+        <w:t xml:space="preserve">- </w:t>
+      </w:r>
+      <w:proofErr w:type="spellStart"/>
+      <w:r>
+        <w:rPr>
+          <w:lang w:val="en-GB"/>
+        </w:rPr>
+        <w:t>SMILES.class</w:t>
+      </w:r>
+      <w:proofErr w:type="spellEnd"/>
+      <w:r>
+        <w:rPr>
+          <w:lang w:val="en-GB"/>
+        </w:rPr>
+        <w:t xml:space="preserve">: Class </w:t>
+      </w:r>
+      <w:proofErr w:type="gramStart"/>
+      <w:r>
+        <w:rPr>
+          <w:lang w:val="en-GB"/>
+        </w:rPr>
+        <w:t>to  get</w:t>
+      </w:r>
+      <w:proofErr w:type="gramEnd"/>
+      <w:r>
+        <w:rPr>
+          <w:lang w:val="en-GB"/>
+        </w:rPr>
+        <w:t xml:space="preserve"> SMILES (standard or canonical) for HELM molecule and polymer</w:t>
       </w:r>
       <w:r>
         <w:rPr>
@@ -1976,7 +2728,35 @@
           <w:lang w:val="en-GB"/>
         </w:rPr>
         <w:lastRenderedPageBreak/>
-        <w:t>- WebService.class: Class to provide every method which should be called by the WebServer   project.</w:t>
+        <w:t xml:space="preserve">- </w:t>
+      </w:r>
+      <w:proofErr w:type="spellStart"/>
+      <w:r>
+        <w:rPr>
+          <w:lang w:val="en-GB"/>
+        </w:rPr>
+        <w:t>WebService.class</w:t>
+      </w:r>
+      <w:proofErr w:type="spellEnd"/>
+      <w:r>
+        <w:rPr>
+          <w:lang w:val="en-GB"/>
+        </w:rPr>
+        <w:t xml:space="preserve">: Class to provide every method which should be called by the </w:t>
+      </w:r>
+      <w:proofErr w:type="spellStart"/>
+      <w:r>
+        <w:rPr>
+          <w:lang w:val="en-GB"/>
+        </w:rPr>
+        <w:t>WebServer</w:t>
+      </w:r>
+      <w:proofErr w:type="spellEnd"/>
+      <w:r>
+        <w:rPr>
+          <w:lang w:val="en-GB"/>
+        </w:rPr>
+        <w:t xml:space="preserve">   project.</w:t>
       </w:r>
     </w:p>
     <w:p>
@@ -1990,7 +2770,21 @@
         <w:rPr>
           <w:lang w:val="en-GB"/>
         </w:rPr>
-        <w:t>- XHELM.class: Class to read or write XHELM</w:t>
+        <w:t xml:space="preserve">- </w:t>
+      </w:r>
+      <w:proofErr w:type="spellStart"/>
+      <w:r>
+        <w:rPr>
+          <w:lang w:val="en-GB"/>
+        </w:rPr>
+        <w:t>XHELM.class</w:t>
+      </w:r>
+      <w:proofErr w:type="spellEnd"/>
+      <w:r>
+        <w:rPr>
+          <w:lang w:val="en-GB"/>
+        </w:rPr>
+        <w:t>: Class to read or write XHELM</w:t>
       </w:r>
       <w:r>
         <w:rPr>
@@ -2010,13 +2804,57 @@
         <w:rPr>
           <w:lang w:val="en-GB"/>
         </w:rPr>
-        <w:t>- RNAUtils</w:t>
-      </w:r>
-      <w:r>
-        <w:rPr>
-          <w:lang w:val="en-GB"/>
-        </w:rPr>
-        <w:t>.class: Class providing methods for rna molecules, for example to get the natural sequence for a rna polymer.</w:t>
+        <w:t xml:space="preserve">- </w:t>
+      </w:r>
+      <w:proofErr w:type="spellStart"/>
+      <w:r>
+        <w:rPr>
+          <w:lang w:val="en-GB"/>
+        </w:rPr>
+        <w:t>RNAUtils</w:t>
+      </w:r>
+      <w:r>
+        <w:rPr>
+          <w:lang w:val="en-GB"/>
+        </w:rPr>
+        <w:t>.class</w:t>
+      </w:r>
+      <w:proofErr w:type="spellEnd"/>
+      <w:r>
+        <w:rPr>
+          <w:lang w:val="en-GB"/>
+        </w:rPr>
+        <w:t xml:space="preserve">: Class providing methods for </w:t>
+      </w:r>
+      <w:proofErr w:type="spellStart"/>
+      <w:proofErr w:type="gramStart"/>
+      <w:r>
+        <w:rPr>
+          <w:lang w:val="en-GB"/>
+        </w:rPr>
+        <w:t>rna</w:t>
+      </w:r>
+      <w:proofErr w:type="spellEnd"/>
+      <w:proofErr w:type="gramEnd"/>
+      <w:r>
+        <w:rPr>
+          <w:lang w:val="en-GB"/>
+        </w:rPr>
+        <w:t xml:space="preserve"> molecules, for example to get the natural sequence for a </w:t>
+      </w:r>
+      <w:proofErr w:type="spellStart"/>
+      <w:r>
+        <w:rPr>
+          <w:lang w:val="en-GB"/>
+        </w:rPr>
+        <w:t>rna</w:t>
+      </w:r>
+      <w:proofErr w:type="spellEnd"/>
+      <w:r>
+        <w:rPr>
+          <w:lang w:val="en-GB"/>
+        </w:rPr>
+        <w:t xml:space="preserve"> polymer.</w:t>
       </w:r>
     </w:p>
     <w:p>
@@ -2030,13 +2868,27 @@
         <w:rPr>
           <w:lang w:val="en-GB"/>
         </w:rPr>
-        <w:t>- PeptideUtils</w:t>
-      </w:r>
-      <w:r>
-        <w:rPr>
-          <w:lang w:val="en-GB"/>
-        </w:rPr>
-        <w:t>.class: Class providing methods for peptide molecules, for example to the sequence for a peptide polymer.</w:t>
+        <w:t xml:space="preserve">- </w:t>
+      </w:r>
+      <w:proofErr w:type="spellStart"/>
+      <w:r>
+        <w:rPr>
+          <w:lang w:val="en-GB"/>
+        </w:rPr>
+        <w:t>PeptideUtils</w:t>
+      </w:r>
+      <w:r>
+        <w:rPr>
+          <w:lang w:val="en-GB"/>
+        </w:rPr>
+        <w:t>.class</w:t>
+      </w:r>
+      <w:proofErr w:type="spellEnd"/>
+      <w:r>
+        <w:rPr>
+          <w:lang w:val="en-GB"/>
+        </w:rPr>
+        <w:t>: Class providing methods for peptide molecules, for example to the sequence for a peptide polymer.</w:t>
       </w:r>
     </w:p>
     <w:p>
@@ -2050,13 +2902,27 @@
         <w:rPr>
           <w:lang w:val="en-GB"/>
         </w:rPr>
-        <w:t>- PolymerUtils</w:t>
-      </w:r>
-      <w:r>
-        <w:rPr>
-          <w:lang w:val="en-GB"/>
-        </w:rPr>
-        <w:t>.class: Class to get the total monomer count for a polymer.</w:t>
+        <w:t xml:space="preserve">- </w:t>
+      </w:r>
+      <w:proofErr w:type="spellStart"/>
+      <w:r>
+        <w:rPr>
+          <w:lang w:val="en-GB"/>
+        </w:rPr>
+        <w:t>PolymerUtils</w:t>
+      </w:r>
+      <w:r>
+        <w:rPr>
+          <w:lang w:val="en-GB"/>
+        </w:rPr>
+        <w:t>.class</w:t>
+      </w:r>
+      <w:proofErr w:type="spellEnd"/>
+      <w:r>
+        <w:rPr>
+          <w:lang w:val="en-GB"/>
+        </w:rPr>
+        <w:t>: Class to get the total monomer count for a polymer.</w:t>
       </w:r>
     </w:p>
     <w:p>
@@ -2070,13 +2936,27 @@
         <w:rPr>
           <w:lang w:val="en-GB"/>
         </w:rPr>
-        <w:t>- ChangeObjects</w:t>
-      </w:r>
-      <w:r>
-        <w:rPr>
-          <w:lang w:val="en-GB"/>
-        </w:rPr>
-        <w:t>.class: Class to provide methods, to add, delete and change something of a HELM2Notation object</w:t>
+        <w:t xml:space="preserve">- </w:t>
+      </w:r>
+      <w:proofErr w:type="spellStart"/>
+      <w:r>
+        <w:rPr>
+          <w:lang w:val="en-GB"/>
+        </w:rPr>
+        <w:t>ChangeObjects</w:t>
+      </w:r>
+      <w:r>
+        <w:rPr>
+          <w:lang w:val="en-GB"/>
+        </w:rPr>
+        <w:t>.class</w:t>
+      </w:r>
+      <w:proofErr w:type="spellEnd"/>
+      <w:r>
+        <w:rPr>
+          <w:lang w:val="en-GB"/>
+        </w:rPr>
+        <w:t>: Class to provide methods, to add, delete and change something of a HELM2Notation object</w:t>
       </w:r>
       <w:r>
         <w:rPr>
@@ -2096,13 +2976,41 @@
         <w:rPr>
           <w:lang w:val="en-GB"/>
         </w:rPr>
-        <w:t>- FastaFormat</w:t>
-      </w:r>
-      <w:r>
-        <w:rPr>
-          <w:lang w:val="en-GB"/>
-        </w:rPr>
-        <w:t>.class: Class to read or write Fasta files.</w:t>
+        <w:t xml:space="preserve">- </w:t>
+      </w:r>
+      <w:proofErr w:type="spellStart"/>
+      <w:r>
+        <w:rPr>
+          <w:lang w:val="en-GB"/>
+        </w:rPr>
+        <w:t>FastaFormat</w:t>
+      </w:r>
+      <w:r>
+        <w:rPr>
+          <w:lang w:val="en-GB"/>
+        </w:rPr>
+        <w:t>.class</w:t>
+      </w:r>
+      <w:proofErr w:type="spellEnd"/>
+      <w:r>
+        <w:rPr>
+          <w:lang w:val="en-GB"/>
+        </w:rPr>
+        <w:t xml:space="preserve">: Class to read or write </w:t>
+      </w:r>
+      <w:proofErr w:type="spellStart"/>
+      <w:r>
+        <w:rPr>
+          <w:lang w:val="en-GB"/>
+        </w:rPr>
+        <w:t>Fasta</w:t>
+      </w:r>
+      <w:proofErr w:type="spellEnd"/>
+      <w:r>
+        <w:rPr>
+          <w:lang w:val="en-GB"/>
+        </w:rPr>
+        <w:t xml:space="preserve"> files.</w:t>
       </w:r>
     </w:p>
     <w:p>
@@ -2116,13 +3024,41 @@
         <w:rPr>
           <w:lang w:val="en-GB"/>
         </w:rPr>
-        <w:t>- MDLUtils</w:t>
-      </w:r>
-      <w:r>
-        <w:rPr>
-          <w:lang w:val="en-GB"/>
-        </w:rPr>
-        <w:t>.class: Class to write a molfile for a HELM molecule.</w:t>
+        <w:t xml:space="preserve">- </w:t>
+      </w:r>
+      <w:proofErr w:type="spellStart"/>
+      <w:r>
+        <w:rPr>
+          <w:lang w:val="en-GB"/>
+        </w:rPr>
+        <w:t>MDLUtils</w:t>
+      </w:r>
+      <w:r>
+        <w:rPr>
+          <w:lang w:val="en-GB"/>
+        </w:rPr>
+        <w:t>.class</w:t>
+      </w:r>
+      <w:proofErr w:type="spellEnd"/>
+      <w:r>
+        <w:rPr>
+          <w:lang w:val="en-GB"/>
+        </w:rPr>
+        <w:t xml:space="preserve">: Class to write a </w:t>
+      </w:r>
+      <w:proofErr w:type="spellStart"/>
+      <w:r>
+        <w:rPr>
+          <w:lang w:val="en-GB"/>
+        </w:rPr>
+        <w:t>molfile</w:t>
+      </w:r>
+      <w:proofErr w:type="spellEnd"/>
+      <w:r>
+        <w:rPr>
+          <w:lang w:val="en-GB"/>
+        </w:rPr>
+        <w:t xml:space="preserve"> for a HELM molecule.</w:t>
       </w:r>
     </w:p>
     <w:p>
@@ -2136,7 +3072,14 @@
         <w:rPr>
           <w:lang w:val="en-GB"/>
         </w:rPr>
-        <w:t>- SequenceConverter</w:t>
+        <w:t xml:space="preserve">- </w:t>
+      </w:r>
+      <w:proofErr w:type="spellStart"/>
+      <w:r>
+        <w:rPr>
+          <w:lang w:val="en-GB"/>
+        </w:rPr>
+        <w:t>SequenceConverter</w:t>
       </w:r>
       <w:r>
         <w:rPr>
@@ -2144,11 +3087,26 @@
         </w:rPr>
         <w:t>.class</w:t>
       </w:r>
-      <w:r>
-        <w:rPr>
-          <w:lang w:val="en-GB"/>
-        </w:rPr>
-        <w:t>: Class to write or read peptide/rna sequences</w:t>
+      <w:proofErr w:type="spellEnd"/>
+      <w:r>
+        <w:rPr>
+          <w:lang w:val="en-GB"/>
+        </w:rPr>
+        <w:t>: Class to write or read peptide/</w:t>
+      </w:r>
+      <w:proofErr w:type="spellStart"/>
+      <w:r>
+        <w:rPr>
+          <w:lang w:val="en-GB"/>
+        </w:rPr>
+        <w:t>rna</w:t>
+      </w:r>
+      <w:proofErr w:type="spellEnd"/>
+      <w:r>
+        <w:rPr>
+          <w:lang w:val="en-GB"/>
+        </w:rPr>
+        <w:t xml:space="preserve"> sequences</w:t>
       </w:r>
       <w:r>
         <w:rPr>
@@ -2202,11 +3160,19 @@
         </w:rPr>
         <w:t xml:space="preserve">additional information from </w:t>
       </w:r>
-      <w:r>
-        <w:rPr>
-          <w:lang w:val="en-GB"/>
-        </w:rPr>
-        <w:t xml:space="preserve">an </w:t>
+      <w:proofErr w:type="gramStart"/>
+      <w:r>
+        <w:rPr>
+          <w:lang w:val="en-GB"/>
+        </w:rPr>
+        <w:t>an</w:t>
+      </w:r>
+      <w:proofErr w:type="gramEnd"/>
+      <w:r>
+        <w:rPr>
+          <w:lang w:val="en-GB"/>
+        </w:rPr>
+        <w:t xml:space="preserve"> </w:t>
       </w:r>
       <w:r>
         <w:rPr>
@@ -2226,13 +3192,27 @@
         <w:rPr>
           <w:lang w:val="en-GB"/>
         </w:rPr>
-        <w:t>- MethodsMonomerUtils</w:t>
-      </w:r>
-      <w:r>
-        <w:rPr>
-          <w:lang w:val="en-GB"/>
-        </w:rPr>
-        <w:t>.class: Class to</w:t>
+        <w:t xml:space="preserve">- </w:t>
+      </w:r>
+      <w:proofErr w:type="spellStart"/>
+      <w:r>
+        <w:rPr>
+          <w:lang w:val="en-GB"/>
+        </w:rPr>
+        <w:t>MethodsMonomerUtils</w:t>
+      </w:r>
+      <w:r>
+        <w:rPr>
+          <w:lang w:val="en-GB"/>
+        </w:rPr>
+        <w:t>.class</w:t>
+      </w:r>
+      <w:proofErr w:type="spellEnd"/>
+      <w:r>
+        <w:rPr>
+          <w:lang w:val="en-GB"/>
+        </w:rPr>
+        <w:t>: Class to</w:t>
       </w:r>
       <w:r>
         <w:rPr>
@@ -2284,7 +3264,13 @@
         <w:rPr>
           <w:lang w:val="en-GB"/>
         </w:rPr>
-        <w:t>How to use another monomer store in the HELM</w:t>
+        <w:t>How to use another monomer store</w:t>
+      </w:r>
+      <w:r>
+        <w:rPr>
+          <w:lang w:val="en-GB"/>
+        </w:rPr>
+        <w:t xml:space="preserve"> in the HELM</w:t>
       </w:r>
       <w:r>
         <w:rPr>
@@ -2301,6 +3287,20 @@
     </w:p>
     <w:p>
       <w:pPr>
+        <w:pStyle w:val="berschrift4"/>
+        <w:rPr>
+          <w:lang w:val="en-GB"/>
+        </w:rPr>
+      </w:pPr>
+      <w:r>
+        <w:rPr>
+          <w:lang w:val="en-GB"/>
+        </w:rPr>
+        <w:t>Via REST API</w:t>
+      </w:r>
+    </w:p>
+    <w:p>
+      <w:pPr>
         <w:rPr>
           <w:lang w:val="en-GB"/>
         </w:rPr>
@@ -2321,7 +3321,21 @@
         <w:rPr>
           <w:lang w:val="en-GB"/>
         </w:rPr>
-        <w:t xml:space="preserve">local file in ./helm directory. </w:t>
+        <w:t xml:space="preserve">local file </w:t>
+      </w:r>
+      <w:proofErr w:type="gramStart"/>
+      <w:r>
+        <w:rPr>
+          <w:lang w:val="en-GB"/>
+        </w:rPr>
+        <w:t>in ./</w:t>
+      </w:r>
+      <w:proofErr w:type="gramEnd"/>
+      <w:r>
+        <w:rPr>
+          <w:lang w:val="en-GB"/>
+        </w:rPr>
+        <w:t xml:space="preserve">helm directory. </w:t>
       </w:r>
       <w:r>
         <w:rPr>
@@ -2375,25 +3389,67 @@
         <w:rPr>
           <w:lang w:val="en-GB"/>
         </w:rPr>
-        <w:t xml:space="preserve"> as a client. In your own </w:t>
-      </w:r>
-      <w:r>
-        <w:rPr>
-          <w:lang w:val="en-GB"/>
-        </w:rPr>
-        <w:t>./helm</w:t>
-      </w:r>
-      <w:r>
-        <w:rPr>
-          <w:lang w:val="en-GB"/>
-        </w:rPr>
-        <w:t xml:space="preserve"> (“user.home”)</w:t>
-      </w:r>
-      <w:r>
-        <w:rPr>
-          <w:lang w:val="en-GB"/>
-        </w:rPr>
-        <w:t xml:space="preserve"> directory you can find the MonomerStoreConfig.properties file. Here</w:t>
+        <w:t xml:space="preserve"> as a client. In your </w:t>
+      </w:r>
+      <w:proofErr w:type="gramStart"/>
+      <w:r>
+        <w:rPr>
+          <w:lang w:val="en-GB"/>
+        </w:rPr>
+        <w:t xml:space="preserve">own </w:t>
+      </w:r>
+      <w:r>
+        <w:rPr>
+          <w:lang w:val="en-GB"/>
+        </w:rPr>
+        <w:t>./</w:t>
+      </w:r>
+      <w:proofErr w:type="gramEnd"/>
+      <w:r>
+        <w:rPr>
+          <w:lang w:val="en-GB"/>
+        </w:rPr>
+        <w:t>helm</w:t>
+      </w:r>
+      <w:r>
+        <w:rPr>
+          <w:lang w:val="en-GB"/>
+        </w:rPr>
+        <w:t xml:space="preserve"> (“</w:t>
+      </w:r>
+      <w:proofErr w:type="spellStart"/>
+      <w:r>
+        <w:rPr>
+          <w:lang w:val="en-GB"/>
+        </w:rPr>
+        <w:t>user.home</w:t>
+      </w:r>
+      <w:proofErr w:type="spellEnd"/>
+      <w:r>
+        <w:rPr>
+          <w:lang w:val="en-GB"/>
+        </w:rPr>
+        <w:t>”)</w:t>
+      </w:r>
+      <w:r>
+        <w:rPr>
+          <w:lang w:val="en-GB"/>
+        </w:rPr>
+        <w:t xml:space="preserve"> directory you can find the </w:t>
+      </w:r>
+      <w:proofErr w:type="spellStart"/>
+      <w:r>
+        <w:rPr>
+          <w:lang w:val="en-GB"/>
+        </w:rPr>
+        <w:t>MonomerStoreConfig.properties</w:t>
+      </w:r>
+      <w:proofErr w:type="spellEnd"/>
+      <w:r>
+        <w:rPr>
+          <w:lang w:val="en-GB"/>
+        </w:rPr>
+        <w:t xml:space="preserve"> file. Here</w:t>
       </w:r>
       <w:r>
         <w:rPr>
@@ -2411,7 +3467,21 @@
         <w:rPr>
           <w:lang w:val="en-GB"/>
         </w:rPr>
-        <w:t>ou have to set use.webservice to</w:t>
+        <w:t xml:space="preserve">ou have to set </w:t>
+      </w:r>
+      <w:proofErr w:type="spellStart"/>
+      <w:r>
+        <w:rPr>
+          <w:lang w:val="en-GB"/>
+        </w:rPr>
+        <w:t>use.webservice</w:t>
+      </w:r>
+      <w:proofErr w:type="spellEnd"/>
+      <w:r>
+        <w:rPr>
+          <w:lang w:val="en-GB"/>
+        </w:rPr>
+        <w:t xml:space="preserve"> to</w:t>
       </w:r>
       <w:r>
         <w:rPr>
@@ -2563,7 +3633,21 @@
         <w:rPr>
           <w:lang w:val="en-GB"/>
         </w:rPr>
-        <w:t>(“polymerType”</w:t>
+        <w:t>(“</w:t>
+      </w:r>
+      <w:proofErr w:type="spellStart"/>
+      <w:r>
+        <w:rPr>
+          <w:lang w:val="en-GB"/>
+        </w:rPr>
+        <w:t>polymerType</w:t>
+      </w:r>
+      <w:proofErr w:type="spellEnd"/>
+      <w:r>
+        <w:rPr>
+          <w:lang w:val="en-GB"/>
+        </w:rPr>
+        <w:t>”</w:t>
       </w:r>
       <w:r>
         <w:rPr>
@@ -2719,7 +3803,29 @@
           <w:szCs w:val="20"/>
           <w:lang w:val="en-GB"/>
         </w:rPr>
-        <w:t xml:space="preserve">  "id" : 0,</w:t>
+        <w:t xml:space="preserve">  "</w:t>
+      </w:r>
+      <w:proofErr w:type="gramStart"/>
+      <w:r>
+        <w:rPr>
+          <w:rFonts w:ascii="Courier New" w:hAnsi="Courier New" w:cs="Courier New"/>
+          <w:color w:val="000000"/>
+          <w:sz w:val="20"/>
+          <w:szCs w:val="20"/>
+          <w:lang w:val="en-GB"/>
+        </w:rPr>
+        <w:t>id</w:t>
+      </w:r>
+      <w:proofErr w:type="gramEnd"/>
+      <w:r>
+        <w:rPr>
+          <w:rFonts w:ascii="Courier New" w:hAnsi="Courier New" w:cs="Courier New"/>
+          <w:color w:val="000000"/>
+          <w:sz w:val="20"/>
+          <w:szCs w:val="20"/>
+          <w:lang w:val="en-GB"/>
+        </w:rPr>
+        <w:t>" : 0,</w:t>
       </w:r>
     </w:p>
     <w:p>
@@ -2743,7 +3849,31 @@
           <w:szCs w:val="20"/>
           <w:lang w:val="en-GB"/>
         </w:rPr>
-        <w:t xml:space="preserve">  "alternateId" : "A",</w:t>
+        <w:t xml:space="preserve">  "</w:t>
+      </w:r>
+      <w:proofErr w:type="spellStart"/>
+      <w:proofErr w:type="gramStart"/>
+      <w:r>
+        <w:rPr>
+          <w:rFonts w:ascii="Courier New" w:hAnsi="Courier New" w:cs="Courier New"/>
+          <w:color w:val="000000"/>
+          <w:sz w:val="20"/>
+          <w:szCs w:val="20"/>
+          <w:lang w:val="en-GB"/>
+        </w:rPr>
+        <w:t>alternateId</w:t>
+      </w:r>
+      <w:proofErr w:type="spellEnd"/>
+      <w:proofErr w:type="gramEnd"/>
+      <w:r>
+        <w:rPr>
+          <w:rFonts w:ascii="Courier New" w:hAnsi="Courier New" w:cs="Courier New"/>
+          <w:color w:val="000000"/>
+          <w:sz w:val="20"/>
+          <w:szCs w:val="20"/>
+          <w:lang w:val="en-GB"/>
+        </w:rPr>
+        <w:t>" : "A",</w:t>
       </w:r>
     </w:p>
     <w:p>
@@ -2767,7 +3897,32 @@
           <w:szCs w:val="20"/>
           <w:lang w:val="en-GB"/>
         </w:rPr>
-        <w:t xml:space="preserve">  "naturalAnalog" : "A",</w:t>
+        <w:lastRenderedPageBreak/>
+        <w:t xml:space="preserve">  "</w:t>
+      </w:r>
+      <w:proofErr w:type="spellStart"/>
+      <w:proofErr w:type="gramStart"/>
+      <w:r>
+        <w:rPr>
+          <w:rFonts w:ascii="Courier New" w:hAnsi="Courier New" w:cs="Courier New"/>
+          <w:color w:val="000000"/>
+          <w:sz w:val="20"/>
+          <w:szCs w:val="20"/>
+          <w:lang w:val="en-GB"/>
+        </w:rPr>
+        <w:t>naturalAnalog</w:t>
+      </w:r>
+      <w:proofErr w:type="spellEnd"/>
+      <w:proofErr w:type="gramEnd"/>
+      <w:r>
+        <w:rPr>
+          <w:rFonts w:ascii="Courier New" w:hAnsi="Courier New" w:cs="Courier New"/>
+          <w:color w:val="000000"/>
+          <w:sz w:val="20"/>
+          <w:szCs w:val="20"/>
+          <w:lang w:val="en-GB"/>
+        </w:rPr>
+        <w:t>" : "A",</w:t>
       </w:r>
     </w:p>
     <w:p>
@@ -2791,7 +3946,29 @@
           <w:szCs w:val="20"/>
           <w:lang w:val="en-GB"/>
         </w:rPr>
-        <w:t xml:space="preserve">  "name" : "Alanine",</w:t>
+        <w:t xml:space="preserve">  "</w:t>
+      </w:r>
+      <w:proofErr w:type="gramStart"/>
+      <w:r>
+        <w:rPr>
+          <w:rFonts w:ascii="Courier New" w:hAnsi="Courier New" w:cs="Courier New"/>
+          <w:color w:val="000000"/>
+          <w:sz w:val="20"/>
+          <w:szCs w:val="20"/>
+          <w:lang w:val="en-GB"/>
+        </w:rPr>
+        <w:t>name</w:t>
+      </w:r>
+      <w:proofErr w:type="gramEnd"/>
+      <w:r>
+        <w:rPr>
+          <w:rFonts w:ascii="Courier New" w:hAnsi="Courier New" w:cs="Courier New"/>
+          <w:color w:val="000000"/>
+          <w:sz w:val="20"/>
+          <w:szCs w:val="20"/>
+          <w:lang w:val="en-GB"/>
+        </w:rPr>
+        <w:t>" : "Alanine",</w:t>
       </w:r>
     </w:p>
     <w:p>
@@ -2815,8 +3992,29 @@
           <w:szCs w:val="20"/>
           <w:lang w:val="en-GB"/>
         </w:rPr>
-        <w:lastRenderedPageBreak/>
-        <w:t xml:space="preserve">  "canSMILES" : "C[C@H](N[*])C([*])=O |$;;;_R1;;_R2;$|",</w:t>
+        <w:t xml:space="preserve">  "</w:t>
+      </w:r>
+      <w:proofErr w:type="spellStart"/>
+      <w:r>
+        <w:rPr>
+          <w:rFonts w:ascii="Courier New" w:hAnsi="Courier New" w:cs="Courier New"/>
+          <w:color w:val="000000"/>
+          <w:sz w:val="20"/>
+          <w:szCs w:val="20"/>
+          <w:lang w:val="en-GB"/>
+        </w:rPr>
+        <w:t>canSMILES</w:t>
+      </w:r>
+      <w:proofErr w:type="spellEnd"/>
+      <w:r>
+        <w:rPr>
+          <w:rFonts w:ascii="Courier New" w:hAnsi="Courier New" w:cs="Courier New"/>
+          <w:color w:val="000000"/>
+          <w:sz w:val="20"/>
+          <w:szCs w:val="20"/>
+          <w:lang w:val="en-GB"/>
+        </w:rPr>
+        <w:t>" : "C[C@H](N[*])C([*])=O |$;;;_R1;;_R2;$|",</w:t>
       </w:r>
     </w:p>
     <w:p>
@@ -2840,7 +4038,73 @@
           <w:szCs w:val="20"/>
           <w:lang w:val="en-GB"/>
         </w:rPr>
-        <w:t xml:space="preserve">  "molfile" : "\n  Marvin  06250814262D          \n\n  7  6  0  0  0  0            999 V2000\n    5.4886   -3.0482    0.0000 C   0  0  0  0  0  0  0  0  0  0  0  0\n    6.2031   -3.4608    0.0000 C   0  0  1  0  0  0  0  0  0  0  0  0\n    6.9176   -3.0483    0.0000 C   0  0  0  0  0  0  0  0  0  0  0  0\n    6.2030   -4.2858    0.0000 N   0  0  0  0  0  0  0  0  0  0  0  0\n    6.9177   -2.2233    0.0000 O   0  0  0  0  0  0  0  0  0  0  0  0\n    7.6321   -3.4609    0.0000 R#  0  0  0  0  0  0  0  0  0  0  0  0\n    5.4886   -4.6983    0.0000 R#  0  0  0  0  0  0  0  0  0  0  0  0\n  2  1  1  1  0  0  0\n  4  2  1  0  0  0  0\n  2  3  1  0  0  0  0\n  3  5  2  0  0  0  0\n  3  6  1  0  0  0  0\n  4  7  1  0  0  0  0\nM  RGP  2   6   2   7   1\nM  END\n",</w:t>
+        <w:t xml:space="preserve">  "</w:t>
+      </w:r>
+      <w:proofErr w:type="spellStart"/>
+      <w:r>
+        <w:rPr>
+          <w:rFonts w:ascii="Courier New" w:hAnsi="Courier New" w:cs="Courier New"/>
+          <w:color w:val="000000"/>
+          <w:sz w:val="20"/>
+          <w:szCs w:val="20"/>
+          <w:lang w:val="en-GB"/>
+        </w:rPr>
+        <w:t>molfile</w:t>
+      </w:r>
+      <w:proofErr w:type="spellEnd"/>
+      <w:r>
+        <w:rPr>
+          <w:rFonts w:ascii="Courier New" w:hAnsi="Courier New" w:cs="Courier New"/>
+          <w:color w:val="000000"/>
+          <w:sz w:val="20"/>
+          <w:szCs w:val="20"/>
+          <w:lang w:val="en-GB"/>
+        </w:rPr>
+        <w:t>" : "\n  Marvin  06250814262D          \n\n  7  6  0  0  0  0            999 V2000\n    5.4886   -3.0482    0.0000 C   0  0  0  0  0  0  0  0  0  0  0  0\n    6.2031   -3.4608    0.0000 C   0  0  1  0  0  0  0  0  0  0  0  0\n    6.9176   -3.0483    0.0000 C   0  0  0  0  0  0  0  0  0  0  0  0\n    6.2030   -4.2858    0.0000 N   0  0  0  0  0  0  0  0  0  0  0  0\n    6.9177   -2.2233    0.0000 O   0  0  0  0  0  0  0  0  0  0  0  0\n    7.6321   -3.4609    0.0000 R#  0  0  0  0  0  0  0  0  0  0  0  0\n    5.4886   -4.6983    0.0000 R#  0  0  0  0  0  0  0  0  0  0  0  0\n  2  1  1  1  0  0  0\n  4  2  1  0  0  0  0\n  2  3  1  0  0  0  0\n  3  5  2  0  0  0  0\n  3  6  1  0  0  0  0\n  4  7  1  0  0  0  0\</w:t>
+      </w:r>
+      <w:proofErr w:type="spellStart"/>
+      <w:r>
+        <w:rPr>
+          <w:rFonts w:ascii="Courier New" w:hAnsi="Courier New" w:cs="Courier New"/>
+          <w:color w:val="000000"/>
+          <w:sz w:val="20"/>
+          <w:szCs w:val="20"/>
+          <w:lang w:val="en-GB"/>
+        </w:rPr>
+        <w:t>nM</w:t>
+      </w:r>
+      <w:proofErr w:type="spellEnd"/>
+      <w:r>
+        <w:rPr>
+          <w:rFonts w:ascii="Courier New" w:hAnsi="Courier New" w:cs="Courier New"/>
+          <w:color w:val="000000"/>
+          <w:sz w:val="20"/>
+          <w:szCs w:val="20"/>
+          <w:lang w:val="en-GB"/>
+        </w:rPr>
+        <w:t xml:space="preserve">  RGP  2   6   2   7   1\</w:t>
+      </w:r>
+      <w:proofErr w:type="spellStart"/>
+      <w:r>
+        <w:rPr>
+          <w:rFonts w:ascii="Courier New" w:hAnsi="Courier New" w:cs="Courier New"/>
+          <w:color w:val="000000"/>
+          <w:sz w:val="20"/>
+          <w:szCs w:val="20"/>
+          <w:lang w:val="en-GB"/>
+        </w:rPr>
+        <w:t>nM</w:t>
+      </w:r>
+      <w:proofErr w:type="spellEnd"/>
+      <w:r>
+        <w:rPr>
+          <w:rFonts w:ascii="Courier New" w:hAnsi="Courier New" w:cs="Courier New"/>
+          <w:color w:val="000000"/>
+          <w:sz w:val="20"/>
+          <w:szCs w:val="20"/>
+          <w:lang w:val="en-GB"/>
+        </w:rPr>
+        <w:t xml:space="preserve">  END\n",</w:t>
       </w:r>
     </w:p>
     <w:p>
@@ -2864,7 +4128,31 @@
           <w:szCs w:val="20"/>
           <w:lang w:val="en-GB"/>
         </w:rPr>
-        <w:t xml:space="preserve">  "monomerType" : "Backbone",</w:t>
+        <w:t xml:space="preserve">  "</w:t>
+      </w:r>
+      <w:proofErr w:type="spellStart"/>
+      <w:proofErr w:type="gramStart"/>
+      <w:r>
+        <w:rPr>
+          <w:rFonts w:ascii="Courier New" w:hAnsi="Courier New" w:cs="Courier New"/>
+          <w:color w:val="000000"/>
+          <w:sz w:val="20"/>
+          <w:szCs w:val="20"/>
+          <w:lang w:val="en-GB"/>
+        </w:rPr>
+        <w:t>monomerType</w:t>
+      </w:r>
+      <w:proofErr w:type="spellEnd"/>
+      <w:proofErr w:type="gramEnd"/>
+      <w:r>
+        <w:rPr>
+          <w:rFonts w:ascii="Courier New" w:hAnsi="Courier New" w:cs="Courier New"/>
+          <w:color w:val="000000"/>
+          <w:sz w:val="20"/>
+          <w:szCs w:val="20"/>
+          <w:lang w:val="en-GB"/>
+        </w:rPr>
+        <w:t>" : "Backbone",</w:t>
       </w:r>
     </w:p>
     <w:p>
@@ -2888,7 +4176,31 @@
           <w:szCs w:val="20"/>
           <w:lang w:val="en-GB"/>
         </w:rPr>
-        <w:t xml:space="preserve">  "polymerType" : "PEPTIDE",</w:t>
+        <w:t xml:space="preserve">  "</w:t>
+      </w:r>
+      <w:proofErr w:type="spellStart"/>
+      <w:proofErr w:type="gramStart"/>
+      <w:r>
+        <w:rPr>
+          <w:rFonts w:ascii="Courier New" w:hAnsi="Courier New" w:cs="Courier New"/>
+          <w:color w:val="000000"/>
+          <w:sz w:val="20"/>
+          <w:szCs w:val="20"/>
+          <w:lang w:val="en-GB"/>
+        </w:rPr>
+        <w:t>polymerType</w:t>
+      </w:r>
+      <w:proofErr w:type="spellEnd"/>
+      <w:proofErr w:type="gramEnd"/>
+      <w:r>
+        <w:rPr>
+          <w:rFonts w:ascii="Courier New" w:hAnsi="Courier New" w:cs="Courier New"/>
+          <w:color w:val="000000"/>
+          <w:sz w:val="20"/>
+          <w:szCs w:val="20"/>
+          <w:lang w:val="en-GB"/>
+        </w:rPr>
+        <w:t>" : "PEPTIDE",</w:t>
       </w:r>
     </w:p>
     <w:p>
@@ -2912,7 +4224,31 @@
           <w:szCs w:val="20"/>
           <w:lang w:val="en-GB"/>
         </w:rPr>
-        <w:t xml:space="preserve">  "attachmentList" : [ {</w:t>
+        <w:t xml:space="preserve">  "</w:t>
+      </w:r>
+      <w:proofErr w:type="spellStart"/>
+      <w:proofErr w:type="gramStart"/>
+      <w:r>
+        <w:rPr>
+          <w:rFonts w:ascii="Courier New" w:hAnsi="Courier New" w:cs="Courier New"/>
+          <w:color w:val="000000"/>
+          <w:sz w:val="20"/>
+          <w:szCs w:val="20"/>
+          <w:lang w:val="en-GB"/>
+        </w:rPr>
+        <w:t>attachmentList</w:t>
+      </w:r>
+      <w:proofErr w:type="spellEnd"/>
+      <w:proofErr w:type="gramEnd"/>
+      <w:r>
+        <w:rPr>
+          <w:rFonts w:ascii="Courier New" w:hAnsi="Courier New" w:cs="Courier New"/>
+          <w:color w:val="000000"/>
+          <w:sz w:val="20"/>
+          <w:szCs w:val="20"/>
+          <w:lang w:val="en-GB"/>
+        </w:rPr>
+        <w:t>" : [ {</w:t>
       </w:r>
     </w:p>
     <w:p>
@@ -2936,7 +4272,29 @@
           <w:szCs w:val="20"/>
           <w:lang w:val="en-GB"/>
         </w:rPr>
-        <w:t xml:space="preserve">    "id" : 0,</w:t>
+        <w:t xml:space="preserve">    "</w:t>
+      </w:r>
+      <w:proofErr w:type="gramStart"/>
+      <w:r>
+        <w:rPr>
+          <w:rFonts w:ascii="Courier New" w:hAnsi="Courier New" w:cs="Courier New"/>
+          <w:color w:val="000000"/>
+          <w:sz w:val="20"/>
+          <w:szCs w:val="20"/>
+          <w:lang w:val="en-GB"/>
+        </w:rPr>
+        <w:t>id</w:t>
+      </w:r>
+      <w:proofErr w:type="gramEnd"/>
+      <w:r>
+        <w:rPr>
+          <w:rFonts w:ascii="Courier New" w:hAnsi="Courier New" w:cs="Courier New"/>
+          <w:color w:val="000000"/>
+          <w:sz w:val="20"/>
+          <w:szCs w:val="20"/>
+          <w:lang w:val="en-GB"/>
+        </w:rPr>
+        <w:t>" : 0,</w:t>
       </w:r>
     </w:p>
     <w:p>
@@ -2968,7 +4326,38 @@
           <w:sz w:val="20"/>
           <w:szCs w:val="20"/>
         </w:rPr>
-        <w:t>"alternateId" : "R2-OH",</w:t>
+        <w:t>"</w:t>
+      </w:r>
+      <w:proofErr w:type="spellStart"/>
+      <w:r>
+        <w:rPr>
+          <w:rFonts w:ascii="Courier New" w:hAnsi="Courier New" w:cs="Courier New"/>
+          <w:color w:val="000000"/>
+          <w:sz w:val="20"/>
+          <w:szCs w:val="20"/>
+        </w:rPr>
+        <w:t>alternateId</w:t>
+      </w:r>
+      <w:proofErr w:type="spellEnd"/>
+      <w:proofErr w:type="gramStart"/>
+      <w:r>
+        <w:rPr>
+          <w:rFonts w:ascii="Courier New" w:hAnsi="Courier New" w:cs="Courier New"/>
+          <w:color w:val="000000"/>
+          <w:sz w:val="20"/>
+          <w:szCs w:val="20"/>
+        </w:rPr>
+        <w:t>" :</w:t>
+      </w:r>
+      <w:proofErr w:type="gramEnd"/>
+      <w:r>
+        <w:rPr>
+          <w:rFonts w:ascii="Courier New" w:hAnsi="Courier New" w:cs="Courier New"/>
+          <w:color w:val="000000"/>
+          <w:sz w:val="20"/>
+          <w:szCs w:val="20"/>
+        </w:rPr>
+        <w:t xml:space="preserve"> "R2-OH",</w:t>
       </w:r>
     </w:p>
     <w:p>
@@ -2990,7 +4379,27 @@
           <w:sz w:val="20"/>
           <w:szCs w:val="20"/>
         </w:rPr>
-        <w:t xml:space="preserve">    "label" : "R2",</w:t>
+        <w:t xml:space="preserve">    "</w:t>
+      </w:r>
+      <w:proofErr w:type="spellStart"/>
+      <w:r>
+        <w:rPr>
+          <w:rFonts w:ascii="Courier New" w:hAnsi="Courier New" w:cs="Courier New"/>
+          <w:color w:val="000000"/>
+          <w:sz w:val="20"/>
+          <w:szCs w:val="20"/>
+        </w:rPr>
+        <w:t>label</w:t>
+      </w:r>
+      <w:proofErr w:type="spellEnd"/>
+      <w:r>
+        <w:rPr>
+          <w:rFonts w:ascii="Courier New" w:hAnsi="Courier New" w:cs="Courier New"/>
+          <w:color w:val="000000"/>
+          <w:sz w:val="20"/>
+          <w:szCs w:val="20"/>
+        </w:rPr>
+        <w:t>" : "R2",</w:t>
       </w:r>
     </w:p>
     <w:p>
@@ -3023,7 +4432,31 @@
           <w:szCs w:val="20"/>
           <w:lang w:val="en-GB"/>
         </w:rPr>
-        <w:t>"capGroupName" : "OH",</w:t>
+        <w:t>"</w:t>
+      </w:r>
+      <w:proofErr w:type="spellStart"/>
+      <w:proofErr w:type="gramStart"/>
+      <w:r>
+        <w:rPr>
+          <w:rFonts w:ascii="Courier New" w:hAnsi="Courier New" w:cs="Courier New"/>
+          <w:color w:val="000000"/>
+          <w:sz w:val="20"/>
+          <w:szCs w:val="20"/>
+          <w:lang w:val="en-GB"/>
+        </w:rPr>
+        <w:t>capGroupName</w:t>
+      </w:r>
+      <w:proofErr w:type="spellEnd"/>
+      <w:proofErr w:type="gramEnd"/>
+      <w:r>
+        <w:rPr>
+          <w:rFonts w:ascii="Courier New" w:hAnsi="Courier New" w:cs="Courier New"/>
+          <w:color w:val="000000"/>
+          <w:sz w:val="20"/>
+          <w:szCs w:val="20"/>
+          <w:lang w:val="en-GB"/>
+        </w:rPr>
+        <w:t>" : "OH",</w:t>
       </w:r>
     </w:p>
     <w:p>
@@ -3047,7 +4480,31 @@
           <w:szCs w:val="20"/>
           <w:lang w:val="en-GB"/>
         </w:rPr>
-        <w:t xml:space="preserve">    "capGroupSMILES" : "O[*] |$;_R2$|"</w:t>
+        <w:t xml:space="preserve">    "</w:t>
+      </w:r>
+      <w:proofErr w:type="spellStart"/>
+      <w:proofErr w:type="gramStart"/>
+      <w:r>
+        <w:rPr>
+          <w:rFonts w:ascii="Courier New" w:hAnsi="Courier New" w:cs="Courier New"/>
+          <w:color w:val="000000"/>
+          <w:sz w:val="20"/>
+          <w:szCs w:val="20"/>
+          <w:lang w:val="en-GB"/>
+        </w:rPr>
+        <w:t>capGroupSMILES</w:t>
+      </w:r>
+      <w:proofErr w:type="spellEnd"/>
+      <w:proofErr w:type="gramEnd"/>
+      <w:r>
+        <w:rPr>
+          <w:rFonts w:ascii="Courier New" w:hAnsi="Courier New" w:cs="Courier New"/>
+          <w:color w:val="000000"/>
+          <w:sz w:val="20"/>
+          <w:szCs w:val="20"/>
+          <w:lang w:val="en-GB"/>
+        </w:rPr>
+        <w:t>" : "O[*] |$;_R2$|"</w:t>
       </w:r>
     </w:p>
     <w:p>
@@ -3101,7 +4558,27 @@
           <w:sz w:val="20"/>
           <w:szCs w:val="20"/>
         </w:rPr>
-        <w:t xml:space="preserve">    "id" : 0,</w:t>
+        <w:t xml:space="preserve">    "</w:t>
+      </w:r>
+      <w:proofErr w:type="spellStart"/>
+      <w:r>
+        <w:rPr>
+          <w:rFonts w:ascii="Courier New" w:hAnsi="Courier New" w:cs="Courier New"/>
+          <w:color w:val="000000"/>
+          <w:sz w:val="20"/>
+          <w:szCs w:val="20"/>
+        </w:rPr>
+        <w:t>id</w:t>
+      </w:r>
+      <w:proofErr w:type="spellEnd"/>
+      <w:r>
+        <w:rPr>
+          <w:rFonts w:ascii="Courier New" w:hAnsi="Courier New" w:cs="Courier New"/>
+          <w:color w:val="000000"/>
+          <w:sz w:val="20"/>
+          <w:szCs w:val="20"/>
+        </w:rPr>
+        <w:t>" : 0,</w:t>
       </w:r>
     </w:p>
     <w:p>
@@ -3123,7 +4600,38 @@
           <w:sz w:val="20"/>
           <w:szCs w:val="20"/>
         </w:rPr>
-        <w:t xml:space="preserve">    "alternateId" : "R1-H",</w:t>
+        <w:t xml:space="preserve">    "</w:t>
+      </w:r>
+      <w:proofErr w:type="spellStart"/>
+      <w:r>
+        <w:rPr>
+          <w:rFonts w:ascii="Courier New" w:hAnsi="Courier New" w:cs="Courier New"/>
+          <w:color w:val="000000"/>
+          <w:sz w:val="20"/>
+          <w:szCs w:val="20"/>
+        </w:rPr>
+        <w:t>alternateId</w:t>
+      </w:r>
+      <w:proofErr w:type="spellEnd"/>
+      <w:proofErr w:type="gramStart"/>
+      <w:r>
+        <w:rPr>
+          <w:rFonts w:ascii="Courier New" w:hAnsi="Courier New" w:cs="Courier New"/>
+          <w:color w:val="000000"/>
+          <w:sz w:val="20"/>
+          <w:szCs w:val="20"/>
+        </w:rPr>
+        <w:t>" :</w:t>
+      </w:r>
+      <w:proofErr w:type="gramEnd"/>
+      <w:r>
+        <w:rPr>
+          <w:rFonts w:ascii="Courier New" w:hAnsi="Courier New" w:cs="Courier New"/>
+          <w:color w:val="000000"/>
+          <w:sz w:val="20"/>
+          <w:szCs w:val="20"/>
+        </w:rPr>
+        <w:t xml:space="preserve"> "R1-H",</w:t>
       </w:r>
     </w:p>
     <w:p>
@@ -3145,7 +4653,27 @@
           <w:sz w:val="20"/>
           <w:szCs w:val="20"/>
         </w:rPr>
-        <w:t xml:space="preserve">    "label" : "R1",</w:t>
+        <w:t xml:space="preserve">    "</w:t>
+      </w:r>
+      <w:proofErr w:type="spellStart"/>
+      <w:r>
+        <w:rPr>
+          <w:rFonts w:ascii="Courier New" w:hAnsi="Courier New" w:cs="Courier New"/>
+          <w:color w:val="000000"/>
+          <w:sz w:val="20"/>
+          <w:szCs w:val="20"/>
+        </w:rPr>
+        <w:t>label</w:t>
+      </w:r>
+      <w:proofErr w:type="spellEnd"/>
+      <w:r>
+        <w:rPr>
+          <w:rFonts w:ascii="Courier New" w:hAnsi="Courier New" w:cs="Courier New"/>
+          <w:color w:val="000000"/>
+          <w:sz w:val="20"/>
+          <w:szCs w:val="20"/>
+        </w:rPr>
+        <w:t>" : "R1",</w:t>
       </w:r>
     </w:p>
     <w:p>
@@ -3178,7 +4706,31 @@
           <w:szCs w:val="20"/>
           <w:lang w:val="en-GB"/>
         </w:rPr>
-        <w:t>"capGroupName" : "H",</w:t>
+        <w:t>"</w:t>
+      </w:r>
+      <w:proofErr w:type="spellStart"/>
+      <w:proofErr w:type="gramStart"/>
+      <w:r>
+        <w:rPr>
+          <w:rFonts w:ascii="Courier New" w:hAnsi="Courier New" w:cs="Courier New"/>
+          <w:color w:val="000000"/>
+          <w:sz w:val="20"/>
+          <w:szCs w:val="20"/>
+          <w:lang w:val="en-GB"/>
+        </w:rPr>
+        <w:t>capGroupName</w:t>
+      </w:r>
+      <w:proofErr w:type="spellEnd"/>
+      <w:proofErr w:type="gramEnd"/>
+      <w:r>
+        <w:rPr>
+          <w:rFonts w:ascii="Courier New" w:hAnsi="Courier New" w:cs="Courier New"/>
+          <w:color w:val="000000"/>
+          <w:sz w:val="20"/>
+          <w:szCs w:val="20"/>
+          <w:lang w:val="en-GB"/>
+        </w:rPr>
+        <w:t>" : "H",</w:t>
       </w:r>
     </w:p>
     <w:p>
@@ -3202,7 +4754,31 @@
           <w:szCs w:val="20"/>
           <w:lang w:val="en-GB"/>
         </w:rPr>
-        <w:t xml:space="preserve">    "capGroupSMILES" : "[*][H] |$_R1;$|"</w:t>
+        <w:t xml:space="preserve">    "</w:t>
+      </w:r>
+      <w:proofErr w:type="spellStart"/>
+      <w:proofErr w:type="gramStart"/>
+      <w:r>
+        <w:rPr>
+          <w:rFonts w:ascii="Courier New" w:hAnsi="Courier New" w:cs="Courier New"/>
+          <w:color w:val="000000"/>
+          <w:sz w:val="20"/>
+          <w:szCs w:val="20"/>
+          <w:lang w:val="en-GB"/>
+        </w:rPr>
+        <w:t>capGroupSMILES</w:t>
+      </w:r>
+      <w:proofErr w:type="spellEnd"/>
+      <w:proofErr w:type="gramEnd"/>
+      <w:r>
+        <w:rPr>
+          <w:rFonts w:ascii="Courier New" w:hAnsi="Courier New" w:cs="Courier New"/>
+          <w:color w:val="000000"/>
+          <w:sz w:val="20"/>
+          <w:szCs w:val="20"/>
+          <w:lang w:val="en-GB"/>
+        </w:rPr>
+        <w:t>" : "[*][H] |$_R1;$|"</w:t>
       </w:r>
     </w:p>
     <w:p>
@@ -3250,7 +4826,31 @@
           <w:szCs w:val="20"/>
           <w:lang w:val="en-GB"/>
         </w:rPr>
-        <w:t xml:space="preserve">  "newMonomer" : false,</w:t>
+        <w:t xml:space="preserve">  "</w:t>
+      </w:r>
+      <w:proofErr w:type="spellStart"/>
+      <w:proofErr w:type="gramStart"/>
+      <w:r>
+        <w:rPr>
+          <w:rFonts w:ascii="Courier New" w:hAnsi="Courier New" w:cs="Courier New"/>
+          <w:color w:val="000000"/>
+          <w:sz w:val="20"/>
+          <w:szCs w:val="20"/>
+          <w:lang w:val="en-GB"/>
+        </w:rPr>
+        <w:t>newMonomer</w:t>
+      </w:r>
+      <w:proofErr w:type="spellEnd"/>
+      <w:proofErr w:type="gramEnd"/>
+      <w:r>
+        <w:rPr>
+          <w:rFonts w:ascii="Courier New" w:hAnsi="Courier New" w:cs="Courier New"/>
+          <w:color w:val="000000"/>
+          <w:sz w:val="20"/>
+          <w:szCs w:val="20"/>
+          <w:lang w:val="en-GB"/>
+        </w:rPr>
+        <w:t>" : false,</w:t>
       </w:r>
     </w:p>
     <w:p>
@@ -3274,7 +4874,31 @@
           <w:szCs w:val="20"/>
           <w:lang w:val="en-GB"/>
         </w:rPr>
-        <w:t xml:space="preserve">  "adHocMonomer" : false,</w:t>
+        <w:t xml:space="preserve">  "</w:t>
+      </w:r>
+      <w:proofErr w:type="spellStart"/>
+      <w:proofErr w:type="gramStart"/>
+      <w:r>
+        <w:rPr>
+          <w:rFonts w:ascii="Courier New" w:hAnsi="Courier New" w:cs="Courier New"/>
+          <w:color w:val="000000"/>
+          <w:sz w:val="20"/>
+          <w:szCs w:val="20"/>
+          <w:lang w:val="en-GB"/>
+        </w:rPr>
+        <w:t>adHocMonomer</w:t>
+      </w:r>
+      <w:proofErr w:type="spellEnd"/>
+      <w:proofErr w:type="gramEnd"/>
+      <w:r>
+        <w:rPr>
+          <w:rFonts w:ascii="Courier New" w:hAnsi="Courier New" w:cs="Courier New"/>
+          <w:color w:val="000000"/>
+          <w:sz w:val="20"/>
+          <w:szCs w:val="20"/>
+          <w:lang w:val="en-GB"/>
+        </w:rPr>
+        <w:t>" : false,</w:t>
       </w:r>
     </w:p>
     <w:p>
@@ -3298,7 +4922,29 @@
           <w:szCs w:val="20"/>
           <w:lang w:val="en-GB"/>
         </w:rPr>
-        <w:t xml:space="preserve">  "modified" : false,</w:t>
+        <w:t xml:space="preserve">  "</w:t>
+      </w:r>
+      <w:proofErr w:type="gramStart"/>
+      <w:r>
+        <w:rPr>
+          <w:rFonts w:ascii="Courier New" w:hAnsi="Courier New" w:cs="Courier New"/>
+          <w:color w:val="000000"/>
+          <w:sz w:val="20"/>
+          <w:szCs w:val="20"/>
+          <w:lang w:val="en-GB"/>
+        </w:rPr>
+        <w:t>modified</w:t>
+      </w:r>
+      <w:proofErr w:type="gramEnd"/>
+      <w:r>
+        <w:rPr>
+          <w:rFonts w:ascii="Courier New" w:hAnsi="Courier New" w:cs="Courier New"/>
+          <w:color w:val="000000"/>
+          <w:sz w:val="20"/>
+          <w:szCs w:val="20"/>
+          <w:lang w:val="en-GB"/>
+        </w:rPr>
+        <w:t>" : false,</w:t>
       </w:r>
     </w:p>
     <w:p>
@@ -3322,7 +4968,31 @@
           <w:szCs w:val="20"/>
           <w:lang w:val="en-GB"/>
         </w:rPr>
-        <w:t xml:space="preserve">  "attachmentListString" : "R1-H$R2-OH"</w:t>
+        <w:t xml:space="preserve">  "</w:t>
+      </w:r>
+      <w:proofErr w:type="spellStart"/>
+      <w:proofErr w:type="gramStart"/>
+      <w:r>
+        <w:rPr>
+          <w:rFonts w:ascii="Courier New" w:hAnsi="Courier New" w:cs="Courier New"/>
+          <w:color w:val="000000"/>
+          <w:sz w:val="20"/>
+          <w:szCs w:val="20"/>
+          <w:lang w:val="en-GB"/>
+        </w:rPr>
+        <w:t>attachmentListString</w:t>
+      </w:r>
+      <w:proofErr w:type="spellEnd"/>
+      <w:proofErr w:type="gramEnd"/>
+      <w:r>
+        <w:rPr>
+          <w:rFonts w:ascii="Courier New" w:hAnsi="Courier New" w:cs="Courier New"/>
+          <w:color w:val="000000"/>
+          <w:sz w:val="20"/>
+          <w:szCs w:val="20"/>
+          <w:lang w:val="en-GB"/>
+        </w:rPr>
+        <w:t>" : "R1-H$R2-OH"</w:t>
       </w:r>
     </w:p>
     <w:p>
@@ -3573,7 +5243,31 @@
           <w:szCs w:val="20"/>
           <w:lang w:val="en-GB"/>
         </w:rPr>
-        <w:t xml:space="preserve">  "positionType" : 2,</w:t>
+        <w:t xml:space="preserve">  "</w:t>
+      </w:r>
+      <w:proofErr w:type="spellStart"/>
+      <w:proofErr w:type="gramStart"/>
+      <w:r>
+        <w:rPr>
+          <w:rFonts w:ascii="Courier New" w:hAnsi="Courier New" w:cs="Courier New"/>
+          <w:color w:val="000000"/>
+          <w:sz w:val="20"/>
+          <w:szCs w:val="20"/>
+          <w:lang w:val="en-GB"/>
+        </w:rPr>
+        <w:t>positionType</w:t>
+      </w:r>
+      <w:proofErr w:type="spellEnd"/>
+      <w:proofErr w:type="gramEnd"/>
+      <w:r>
+        <w:rPr>
+          <w:rFonts w:ascii="Courier New" w:hAnsi="Courier New" w:cs="Courier New"/>
+          <w:color w:val="000000"/>
+          <w:sz w:val="20"/>
+          <w:szCs w:val="20"/>
+          <w:lang w:val="en-GB"/>
+        </w:rPr>
+        <w:t>" : 2,</w:t>
       </w:r>
     </w:p>
     <w:p>
@@ -3597,7 +5291,29 @@
           <w:szCs w:val="20"/>
           <w:lang w:val="en-GB"/>
         </w:rPr>
-        <w:t xml:space="preserve">  "symbol" : "test",</w:t>
+        <w:t xml:space="preserve">  "</w:t>
+      </w:r>
+      <w:proofErr w:type="gramStart"/>
+      <w:r>
+        <w:rPr>
+          <w:rFonts w:ascii="Courier New" w:hAnsi="Courier New" w:cs="Courier New"/>
+          <w:color w:val="000000"/>
+          <w:sz w:val="20"/>
+          <w:szCs w:val="20"/>
+          <w:lang w:val="en-GB"/>
+        </w:rPr>
+        <w:t>symbol</w:t>
+      </w:r>
+      <w:proofErr w:type="gramEnd"/>
+      <w:r>
+        <w:rPr>
+          <w:rFonts w:ascii="Courier New" w:hAnsi="Courier New" w:cs="Courier New"/>
+          <w:color w:val="000000"/>
+          <w:sz w:val="20"/>
+          <w:szCs w:val="20"/>
+          <w:lang w:val="en-GB"/>
+        </w:rPr>
+        <w:t>" : "test",</w:t>
       </w:r>
     </w:p>
     <w:p>
@@ -3621,7 +5337,29 @@
           <w:szCs w:val="20"/>
           <w:lang w:val="en-GB"/>
         </w:rPr>
-        <w:t xml:space="preserve">  "modified" : false,</w:t>
+        <w:t xml:space="preserve">  "</w:t>
+      </w:r>
+      <w:proofErr w:type="gramStart"/>
+      <w:r>
+        <w:rPr>
+          <w:rFonts w:ascii="Courier New" w:hAnsi="Courier New" w:cs="Courier New"/>
+          <w:color w:val="000000"/>
+          <w:sz w:val="20"/>
+          <w:szCs w:val="20"/>
+          <w:lang w:val="en-GB"/>
+        </w:rPr>
+        <w:t>modified</w:t>
+      </w:r>
+      <w:proofErr w:type="gramEnd"/>
+      <w:r>
+        <w:rPr>
+          <w:rFonts w:ascii="Courier New" w:hAnsi="Courier New" w:cs="Courier New"/>
+          <w:color w:val="000000"/>
+          <w:sz w:val="20"/>
+          <w:szCs w:val="20"/>
+          <w:lang w:val="en-GB"/>
+        </w:rPr>
+        <w:t>" : false,</w:t>
       </w:r>
     </w:p>
     <w:p>
@@ -3645,7 +5383,29 @@
           <w:szCs w:val="20"/>
           <w:lang w:val="en-GB"/>
         </w:rPr>
-        <w:t xml:space="preserve">  "notation" : "test",</w:t>
+        <w:t xml:space="preserve">  "</w:t>
+      </w:r>
+      <w:proofErr w:type="gramStart"/>
+      <w:r>
+        <w:rPr>
+          <w:rFonts w:ascii="Courier New" w:hAnsi="Courier New" w:cs="Courier New"/>
+          <w:color w:val="000000"/>
+          <w:sz w:val="20"/>
+          <w:szCs w:val="20"/>
+          <w:lang w:val="en-GB"/>
+        </w:rPr>
+        <w:t>notation</w:t>
+      </w:r>
+      <w:proofErr w:type="gramEnd"/>
+      <w:r>
+        <w:rPr>
+          <w:rFonts w:ascii="Courier New" w:hAnsi="Courier New" w:cs="Courier New"/>
+          <w:color w:val="000000"/>
+          <w:sz w:val="20"/>
+          <w:szCs w:val="20"/>
+          <w:lang w:val="en-GB"/>
+        </w:rPr>
+        <w:t>" : "test",</w:t>
       </w:r>
     </w:p>
     <w:p>
@@ -3669,7 +5429,31 @@
           <w:szCs w:val="20"/>
           <w:lang w:val="en-GB"/>
         </w:rPr>
-        <w:t xml:space="preserve">  "naturalAnalog" : "X",</w:t>
+        <w:t xml:space="preserve">  "</w:t>
+      </w:r>
+      <w:proofErr w:type="spellStart"/>
+      <w:proofErr w:type="gramStart"/>
+      <w:r>
+        <w:rPr>
+          <w:rFonts w:ascii="Courier New" w:hAnsi="Courier New" w:cs="Courier New"/>
+          <w:color w:val="000000"/>
+          <w:sz w:val="20"/>
+          <w:szCs w:val="20"/>
+          <w:lang w:val="en-GB"/>
+        </w:rPr>
+        <w:t>naturalAnalog</w:t>
+      </w:r>
+      <w:proofErr w:type="spellEnd"/>
+      <w:proofErr w:type="gramEnd"/>
+      <w:r>
+        <w:rPr>
+          <w:rFonts w:ascii="Courier New" w:hAnsi="Courier New" w:cs="Courier New"/>
+          <w:color w:val="000000"/>
+          <w:sz w:val="20"/>
+          <w:szCs w:val="20"/>
+          <w:lang w:val="en-GB"/>
+        </w:rPr>
+        <w:t>" : "X",</w:t>
       </w:r>
     </w:p>
     <w:p>
@@ -3693,7 +5477,53 @@
           <w:szCs w:val="20"/>
           <w:lang w:val="en-GB"/>
         </w:rPr>
-        <w:t xml:space="preserve">  "nucleosideNotation" : "tes",</w:t>
+        <w:t xml:space="preserve">  "</w:t>
+      </w:r>
+      <w:proofErr w:type="spellStart"/>
+      <w:proofErr w:type="gramStart"/>
+      <w:r>
+        <w:rPr>
+          <w:rFonts w:ascii="Courier New" w:hAnsi="Courier New" w:cs="Courier New"/>
+          <w:color w:val="000000"/>
+          <w:sz w:val="20"/>
+          <w:szCs w:val="20"/>
+          <w:lang w:val="en-GB"/>
+        </w:rPr>
+        <w:t>nucleosideNotation</w:t>
+      </w:r>
+      <w:proofErr w:type="spellEnd"/>
+      <w:proofErr w:type="gramEnd"/>
+      <w:r>
+        <w:rPr>
+          <w:rFonts w:ascii="Courier New" w:hAnsi="Courier New" w:cs="Courier New"/>
+          <w:color w:val="000000"/>
+          <w:sz w:val="20"/>
+          <w:szCs w:val="20"/>
+          <w:lang w:val="en-GB"/>
+        </w:rPr>
+        <w:t>" : "</w:t>
+      </w:r>
+      <w:proofErr w:type="spellStart"/>
+      <w:r>
+        <w:rPr>
+          <w:rFonts w:ascii="Courier New" w:hAnsi="Courier New" w:cs="Courier New"/>
+          <w:color w:val="000000"/>
+          <w:sz w:val="20"/>
+          <w:szCs w:val="20"/>
+          <w:lang w:val="en-GB"/>
+        </w:rPr>
+        <w:t>tes</w:t>
+      </w:r>
+      <w:proofErr w:type="spellEnd"/>
+      <w:r>
+        <w:rPr>
+          <w:rFonts w:ascii="Courier New" w:hAnsi="Courier New" w:cs="Courier New"/>
+          <w:color w:val="000000"/>
+          <w:sz w:val="20"/>
+          <w:szCs w:val="20"/>
+          <w:lang w:val="en-GB"/>
+        </w:rPr>
+        <w:t>",</w:t>
       </w:r>
     </w:p>
     <w:p>
@@ -3727,7 +5557,31 @@
           <w:szCs w:val="20"/>
           <w:lang w:val="en-GB"/>
         </w:rPr>
-        <w:t>"linkerNotation" : "t",</w:t>
+        <w:t>"</w:t>
+      </w:r>
+      <w:proofErr w:type="spellStart"/>
+      <w:proofErr w:type="gramStart"/>
+      <w:r>
+        <w:rPr>
+          <w:rFonts w:ascii="Courier New" w:hAnsi="Courier New" w:cs="Courier New"/>
+          <w:color w:val="000000"/>
+          <w:sz w:val="20"/>
+          <w:szCs w:val="20"/>
+          <w:lang w:val="en-GB"/>
+        </w:rPr>
+        <w:t>linkerNotation</w:t>
+      </w:r>
+      <w:proofErr w:type="spellEnd"/>
+      <w:proofErr w:type="gramEnd"/>
+      <w:r>
+        <w:rPr>
+          <w:rFonts w:ascii="Courier New" w:hAnsi="Courier New" w:cs="Courier New"/>
+          <w:color w:val="000000"/>
+          <w:sz w:val="20"/>
+          <w:szCs w:val="20"/>
+          <w:lang w:val="en-GB"/>
+        </w:rPr>
+        <w:t>" : "t",</w:t>
       </w:r>
     </w:p>
     <w:p>
@@ -3751,7 +5605,31 @@
           <w:szCs w:val="20"/>
           <w:lang w:val="en-GB"/>
         </w:rPr>
-        <w:t xml:space="preserve">  "baseMonomer" : null,</w:t>
+        <w:t xml:space="preserve">  "</w:t>
+      </w:r>
+      <w:proofErr w:type="spellStart"/>
+      <w:proofErr w:type="gramStart"/>
+      <w:r>
+        <w:rPr>
+          <w:rFonts w:ascii="Courier New" w:hAnsi="Courier New" w:cs="Courier New"/>
+          <w:color w:val="000000"/>
+          <w:sz w:val="20"/>
+          <w:szCs w:val="20"/>
+          <w:lang w:val="en-GB"/>
+        </w:rPr>
+        <w:t>baseMonomer</w:t>
+      </w:r>
+      <w:proofErr w:type="spellEnd"/>
+      <w:proofErr w:type="gramEnd"/>
+      <w:r>
+        <w:rPr>
+          <w:rFonts w:ascii="Courier New" w:hAnsi="Courier New" w:cs="Courier New"/>
+          <w:color w:val="000000"/>
+          <w:sz w:val="20"/>
+          <w:szCs w:val="20"/>
+          <w:lang w:val="en-GB"/>
+        </w:rPr>
+        <w:t>" : null,</w:t>
       </w:r>
     </w:p>
     <w:p>
@@ -3775,7 +5653,31 @@
           <w:szCs w:val="20"/>
           <w:lang w:val="en-GB"/>
         </w:rPr>
-        <w:t xml:space="preserve">  "phosphateMonomer" : null,</w:t>
+        <w:t xml:space="preserve">  "</w:t>
+      </w:r>
+      <w:proofErr w:type="spellStart"/>
+      <w:proofErr w:type="gramStart"/>
+      <w:r>
+        <w:rPr>
+          <w:rFonts w:ascii="Courier New" w:hAnsi="Courier New" w:cs="Courier New"/>
+          <w:color w:val="000000"/>
+          <w:sz w:val="20"/>
+          <w:szCs w:val="20"/>
+          <w:lang w:val="en-GB"/>
+        </w:rPr>
+        <w:t>phosphateMonomer</w:t>
+      </w:r>
+      <w:proofErr w:type="spellEnd"/>
+      <w:proofErr w:type="gramEnd"/>
+      <w:r>
+        <w:rPr>
+          <w:rFonts w:ascii="Courier New" w:hAnsi="Courier New" w:cs="Courier New"/>
+          <w:color w:val="000000"/>
+          <w:sz w:val="20"/>
+          <w:szCs w:val="20"/>
+          <w:lang w:val="en-GB"/>
+        </w:rPr>
+        <w:t>" : null,</w:t>
       </w:r>
     </w:p>
     <w:p>
@@ -3799,7 +5701,31 @@
           <w:szCs w:val="20"/>
           <w:lang w:val="en-GB"/>
         </w:rPr>
-        <w:t xml:space="preserve">  "sugarMonomer" : null</w:t>
+        <w:t xml:space="preserve">  "</w:t>
+      </w:r>
+      <w:proofErr w:type="spellStart"/>
+      <w:proofErr w:type="gramStart"/>
+      <w:r>
+        <w:rPr>
+          <w:rFonts w:ascii="Courier New" w:hAnsi="Courier New" w:cs="Courier New"/>
+          <w:color w:val="000000"/>
+          <w:sz w:val="20"/>
+          <w:szCs w:val="20"/>
+          <w:lang w:val="en-GB"/>
+        </w:rPr>
+        <w:t>sugarMonomer</w:t>
+      </w:r>
+      <w:proofErr w:type="spellEnd"/>
+      <w:proofErr w:type="gramEnd"/>
+      <w:r>
+        <w:rPr>
+          <w:rFonts w:ascii="Courier New" w:hAnsi="Courier New" w:cs="Courier New"/>
+          <w:color w:val="000000"/>
+          <w:sz w:val="20"/>
+          <w:szCs w:val="20"/>
+          <w:lang w:val="en-GB"/>
+        </w:rPr>
+        <w:t>" : null</w:t>
       </w:r>
     </w:p>
     <w:p>
@@ -3821,6 +5747,130 @@
     </w:p>
     <w:p>
       <w:pPr>
+        <w:pStyle w:val="berschrift4"/>
+        <w:rPr>
+          <w:lang w:val="en-GB"/>
+        </w:rPr>
+      </w:pPr>
+      <w:r>
+        <w:rPr>
+          <w:lang w:val="en-GB"/>
+        </w:rPr>
+        <w:lastRenderedPageBreak/>
+        <w:t>Via external file</w:t>
+      </w:r>
+    </w:p>
+    <w:p>
+      <w:pPr>
+        <w:rPr>
+          <w:lang w:val="en-GB"/>
+        </w:rPr>
+      </w:pPr>
+      <w:r>
+        <w:rPr>
+          <w:lang w:val="en-GB"/>
+        </w:rPr>
+        <w:t xml:space="preserve">You can use a monomer store different from local file </w:t>
+      </w:r>
+      <w:proofErr w:type="gramStart"/>
+      <w:r>
+        <w:rPr>
+          <w:lang w:val="en-GB"/>
+        </w:rPr>
+        <w:t>in ./</w:t>
+      </w:r>
+      <w:proofErr w:type="gramEnd"/>
+      <w:r>
+        <w:rPr>
+          <w:lang w:val="en-GB"/>
+        </w:rPr>
+        <w:t xml:space="preserve">helm directory. In your </w:t>
+      </w:r>
+      <w:proofErr w:type="gramStart"/>
+      <w:r>
+        <w:rPr>
+          <w:lang w:val="en-GB"/>
+        </w:rPr>
+        <w:t>own ./</w:t>
+      </w:r>
+      <w:proofErr w:type="gramEnd"/>
+      <w:r>
+        <w:rPr>
+          <w:lang w:val="en-GB"/>
+        </w:rPr>
+        <w:t>helm (“</w:t>
+      </w:r>
+      <w:proofErr w:type="spellStart"/>
+      <w:r>
+        <w:rPr>
+          <w:lang w:val="en-GB"/>
+        </w:rPr>
+        <w:t>user.home</w:t>
+      </w:r>
+      <w:proofErr w:type="spellEnd"/>
+      <w:r>
+        <w:rPr>
+          <w:lang w:val="en-GB"/>
+        </w:rPr>
+        <w:t xml:space="preserve">”) directory you can find the </w:t>
+      </w:r>
+      <w:proofErr w:type="spellStart"/>
+      <w:r>
+        <w:rPr>
+          <w:lang w:val="en-GB"/>
+        </w:rPr>
+        <w:t>MonomerStoreConfig.properties</w:t>
+      </w:r>
+      <w:proofErr w:type="spellEnd"/>
+      <w:r>
+        <w:rPr>
+          <w:lang w:val="en-GB"/>
+        </w:rPr>
+        <w:t xml:space="preserve"> file. Here, you have to set </w:t>
+      </w:r>
+      <w:proofErr w:type="spellStart"/>
+      <w:r>
+        <w:rPr>
+          <w:lang w:val="en-GB"/>
+        </w:rPr>
+        <w:t>use.external.monomers</w:t>
+      </w:r>
+      <w:proofErr w:type="spellEnd"/>
+      <w:r>
+        <w:rPr>
+          <w:lang w:val="en-GB"/>
+        </w:rPr>
+        <w:t>/</w:t>
+      </w:r>
+      <w:proofErr w:type="spellStart"/>
+      <w:r>
+        <w:rPr>
+          <w:lang w:val="en-GB"/>
+        </w:rPr>
+        <w:t>use.external.nucleotides</w:t>
+      </w:r>
+      <w:proofErr w:type="spellEnd"/>
+      <w:r>
+        <w:rPr>
+          <w:lang w:val="en-GB"/>
+        </w:rPr>
+        <w:t xml:space="preserve"> </w:t>
+      </w:r>
+      <w:r>
+        <w:rPr>
+          <w:lang w:val="en-GB"/>
+        </w:rPr>
+        <w:t xml:space="preserve">to true and define where your </w:t>
+      </w:r>
+      <w:r>
+        <w:rPr>
+          <w:lang w:val="en-GB"/>
+        </w:rPr>
+        <w:t>external xml-files are stored.</w:t>
+      </w:r>
+    </w:p>
+    <w:p>
+      <w:pPr>
         <w:pStyle w:val="berschrift3"/>
         <w:rPr>
           <w:lang w:val="en-GB"/>
@@ -3849,19 +5899,47 @@
         <w:rPr>
           <w:lang w:val="en-GB"/>
         </w:rPr>
-        <w:t>your own ./helm directory there is the</w:t>
-      </w:r>
-      <w:r>
-        <w:rPr>
-          <w:lang w:val="en-GB"/>
-        </w:rPr>
-        <w:t xml:space="preserve"> chemistry.pro</w:t>
-      </w:r>
-      <w:r>
-        <w:rPr>
-          <w:lang w:val="en-GB"/>
-        </w:rPr>
-        <w:t>perty file. Here you can define</w:t>
+        <w:t xml:space="preserve">your </w:t>
+      </w:r>
+      <w:proofErr w:type="gramStart"/>
+      <w:r>
+        <w:rPr>
+          <w:lang w:val="en-GB"/>
+        </w:rPr>
+        <w:t>own ./</w:t>
+      </w:r>
+      <w:proofErr w:type="gramEnd"/>
+      <w:r>
+        <w:rPr>
+          <w:lang w:val="en-GB"/>
+        </w:rPr>
+        <w:t>helm directory there is the</w:t>
+      </w:r>
+      <w:r>
+        <w:rPr>
+          <w:lang w:val="en-GB"/>
+        </w:rPr>
+        <w:t xml:space="preserve"> </w:t>
+      </w:r>
+      <w:proofErr w:type="spellStart"/>
+      <w:r>
+        <w:rPr>
+          <w:lang w:val="en-GB"/>
+        </w:rPr>
+        <w:t>chemistry.pro</w:t>
+      </w:r>
+      <w:r>
+        <w:rPr>
+          <w:lang w:val="en-GB"/>
+        </w:rPr>
+        <w:t>perty</w:t>
+      </w:r>
+      <w:proofErr w:type="spellEnd"/>
+      <w:r>
+        <w:rPr>
+          <w:lang w:val="en-GB"/>
+        </w:rPr>
+        <w:t xml:space="preserve"> file. Here you can define</w:t>
       </w:r>
       <w:r>
         <w:rPr>
@@ -3869,12 +5947,14 @@
         </w:rPr>
         <w:t xml:space="preserve"> which Chemistry Engine you want to use. </w:t>
       </w:r>
+      <w:proofErr w:type="spellStart"/>
       <w:r>
         <w:rPr>
           <w:lang w:val="en-GB"/>
         </w:rPr>
         <w:t>Currrently</w:t>
       </w:r>
+      <w:proofErr w:type="spellEnd"/>
       <w:r>
         <w:rPr>
           <w:lang w:val="en-GB"/>
@@ -3921,27 +6001,71 @@
         <w:rPr>
           <w:lang w:val="en-GB"/>
         </w:rPr>
-        <w:t xml:space="preserve"> To run a specific </w:t>
-      </w:r>
-      <w:r>
-        <w:rPr>
-          <w:lang w:val="en-GB"/>
-        </w:rPr>
-        <w:lastRenderedPageBreak/>
-        <w:t xml:space="preserve">implementation of the ChemistryToolkit, the class which extends the AbstractChemistryManipulator class has to be given in the chemistry.property file. For example for CDK, this file has to look like this: </w:t>
+        <w:t xml:space="preserve"> To run a specific implementation of the </w:t>
+      </w:r>
+      <w:proofErr w:type="spellStart"/>
+      <w:r>
+        <w:rPr>
+          <w:lang w:val="en-GB"/>
+        </w:rPr>
+        <w:t>ChemistryToolkit</w:t>
+      </w:r>
+      <w:proofErr w:type="spellEnd"/>
+      <w:r>
+        <w:rPr>
+          <w:lang w:val="en-GB"/>
+        </w:rPr>
+        <w:t xml:space="preserve">, the class which extends the </w:t>
+      </w:r>
+      <w:proofErr w:type="spellStart"/>
+      <w:r>
+        <w:rPr>
+          <w:lang w:val="en-GB"/>
+        </w:rPr>
+        <w:t>AbstractChemistryManipulator</w:t>
+      </w:r>
+      <w:proofErr w:type="spellEnd"/>
+      <w:r>
+        <w:rPr>
+          <w:lang w:val="en-GB"/>
+        </w:rPr>
+        <w:t xml:space="preserve"> class has to be given in the </w:t>
+      </w:r>
+      <w:proofErr w:type="spellStart"/>
+      <w:r>
+        <w:rPr>
+          <w:lang w:val="en-GB"/>
+        </w:rPr>
+        <w:t>chemistry.property</w:t>
+      </w:r>
+      <w:proofErr w:type="spellEnd"/>
+      <w:r>
+        <w:rPr>
+          <w:lang w:val="en-GB"/>
+        </w:rPr>
+        <w:t xml:space="preserve"> file. For example for CDK, this file has to look like this: </w:t>
       </w:r>
       <w:r>
         <w:rPr>
           <w:i/>
           <w:lang w:val="en-GB"/>
         </w:rPr>
-        <w:t>chemistry=org.helm.chemtoolkit.cdk.CDKManipulator</w:t>
-      </w:r>
+        <w:t>chemistry=</w:t>
+      </w:r>
+      <w:proofErr w:type="spellStart"/>
       <w:r>
         <w:rPr>
           <w:i/>
           <w:lang w:val="en-GB"/>
         </w:rPr>
+        <w:t>org.helm.chemtoolkit.cdk.CDKManipulator</w:t>
+      </w:r>
+      <w:proofErr w:type="spellEnd"/>
+      <w:r>
+        <w:rPr>
+          <w:i/>
+          <w:lang w:val="en-GB"/>
+        </w:rPr>
         <w:t>.</w:t>
       </w:r>
     </w:p>
@@ -3993,7 +6117,21 @@
         <w:rPr>
           <w:lang w:val="en-GB"/>
         </w:rPr>
-        <w:t xml:space="preserve">NotationToolkit is now transferred to a single java project, called ChemistryToolkit. </w:t>
+        <w:t xml:space="preserve">NotationToolkit is now transferred to a single java project, called </w:t>
+      </w:r>
+      <w:proofErr w:type="spellStart"/>
+      <w:r>
+        <w:rPr>
+          <w:lang w:val="en-GB"/>
+        </w:rPr>
+        <w:t>ChemistryToolkit</w:t>
+      </w:r>
+      <w:proofErr w:type="spellEnd"/>
+      <w:r>
+        <w:rPr>
+          <w:lang w:val="en-GB"/>
+        </w:rPr>
+        <w:t xml:space="preserve">. </w:t>
       </w:r>
       <w:r>
         <w:rPr>
@@ -4071,7 +6209,21 @@
         <w:rPr>
           <w:lang w:val="en-GB"/>
         </w:rPr>
-        <w:t xml:space="preserve"> To run your own chemistry engine, just add your new package to the pom.xml of HELM2NotationToolkit. The chemistry property is your class which extends the AbstractChemistryManipulator.</w:t>
+        <w:t xml:space="preserve"> To run your own chemistry engine, just add your new package to the pom.xml of HELM2NotationToolkit. The chemistry property is your class which extends the </w:t>
+      </w:r>
+      <w:proofErr w:type="spellStart"/>
+      <w:r>
+        <w:rPr>
+          <w:lang w:val="en-GB"/>
+        </w:rPr>
+        <w:t>AbstractChemistryManipulator</w:t>
+      </w:r>
+      <w:proofErr w:type="spellEnd"/>
+      <w:r>
+        <w:rPr>
+          <w:lang w:val="en-GB"/>
+        </w:rPr>
+        <w:t>.</w:t>
       </w:r>
     </w:p>
     <w:p>
@@ -4128,7 +6280,33 @@
         <w:rPr>
           <w:lang w:val="en-GB"/>
         </w:rPr>
-        <w:t xml:space="preserve"> are included in the WebServer package. On github a built war-file is</w:t>
+        <w:t xml:space="preserve"> are included in the </w:t>
+      </w:r>
+      <w:r>
+        <w:rPr>
+          <w:lang w:val="en-GB"/>
+        </w:rPr>
+        <w:t>HELM2</w:t>
+      </w:r>
+      <w:r>
+        <w:rPr>
+          <w:lang w:val="en-GB"/>
+        </w:rPr>
+        <w:t xml:space="preserve">package. On </w:t>
+      </w:r>
+      <w:proofErr w:type="spellStart"/>
+      <w:r>
+        <w:rPr>
+          <w:lang w:val="en-GB"/>
+        </w:rPr>
+        <w:t>github</w:t>
+      </w:r>
+      <w:proofErr w:type="spellEnd"/>
+      <w:r>
+        <w:rPr>
+          <w:lang w:val="en-GB"/>
+        </w:rPr>
+        <w:t xml:space="preserve"> a built war-file is</w:t>
       </w:r>
       <w:r>
         <w:rPr>
@@ -4158,7 +6336,14 @@
         <w:rPr>
           <w:lang w:val="en-GB"/>
         </w:rPr>
-        <w:t xml:space="preserve"> T</w:t>
+        <w:t xml:space="preserve"> </w:t>
+      </w:r>
+      <w:proofErr w:type="gramStart"/>
+      <w:r>
+        <w:rPr>
+          <w:lang w:val="en-GB"/>
+        </w:rPr>
+        <w:t>T</w:t>
       </w:r>
       <w:r>
         <w:rPr>
@@ -4170,13 +6355,34 @@
         <w:rPr>
           <w:lang w:val="en-GB"/>
         </w:rPr>
-        <w:t xml:space="preserve">./helm directory </w:t>
-      </w:r>
-      <w:r>
-        <w:rPr>
-          <w:lang w:val="en-GB"/>
-        </w:rPr>
-        <w:t xml:space="preserve">in the user.home directory </w:t>
+        <w:t>./</w:t>
+      </w:r>
+      <w:proofErr w:type="gramEnd"/>
+      <w:r>
+        <w:rPr>
+          <w:lang w:val="en-GB"/>
+        </w:rPr>
+        <w:t xml:space="preserve">helm directory </w:t>
+      </w:r>
+      <w:r>
+        <w:rPr>
+          <w:lang w:val="en-GB"/>
+        </w:rPr>
+        <w:t xml:space="preserve">in the </w:t>
+      </w:r>
+      <w:proofErr w:type="spellStart"/>
+      <w:r>
+        <w:rPr>
+          <w:lang w:val="en-GB"/>
+        </w:rPr>
+        <w:t>user.home</w:t>
+      </w:r>
+      <w:proofErr w:type="spellEnd"/>
+      <w:r>
+        <w:rPr>
+          <w:lang w:val="en-GB"/>
+        </w:rPr>
+        <w:t xml:space="preserve"> directory </w:t>
       </w:r>
       <w:r>
         <w:rPr>
@@ -4194,7 +6400,29 @@
         <w:rPr>
           <w:lang w:val="en-GB"/>
         </w:rPr>
-        <w:t xml:space="preserve"> The address of the WebServer will be {your own IP-address}:8080/WebService/FirstPage.html. </w:t>
+        <w:t xml:space="preserve"> The address of the HELM2WebService</w:t>
+      </w:r>
+      <w:bookmarkStart w:id="0" w:name="_GoBack"/>
+      <w:bookmarkEnd w:id="0"/>
+      <w:r>
+        <w:rPr>
+          <w:lang w:val="en-GB"/>
+        </w:rPr>
+        <w:t xml:space="preserve"> will be {your own IP-address}:8080/</w:t>
+      </w:r>
+      <w:proofErr w:type="spellStart"/>
+      <w:r>
+        <w:rPr>
+          <w:lang w:val="en-GB"/>
+        </w:rPr>
+        <w:t>WebService</w:t>
+      </w:r>
+      <w:proofErr w:type="spellEnd"/>
+      <w:r>
+        <w:rPr>
+          <w:lang w:val="en-GB"/>
+        </w:rPr>
+        <w:t xml:space="preserve">/FirstPage.html. </w:t>
       </w:r>
       <w:r>
         <w:rPr>
@@ -4242,7 +6470,21 @@
         <w:rPr>
           <w:lang w:val="en-GB"/>
         </w:rPr>
-        <w:t>:8080/WebService/HowToUse.html</w:t>
+        <w:t>:8080/</w:t>
+      </w:r>
+      <w:proofErr w:type="spellStart"/>
+      <w:r>
+        <w:rPr>
+          <w:lang w:val="en-GB"/>
+        </w:rPr>
+        <w:t>WebService</w:t>
+      </w:r>
+      <w:proofErr w:type="spellEnd"/>
+      <w:r>
+        <w:rPr>
+          <w:lang w:val="en-GB"/>
+        </w:rPr>
+        <w:t>/HowToUse.html</w:t>
       </w:r>
       <w:r>
         <w:rPr>
@@ -4299,7 +6541,49 @@
         <w:rPr>
           <w:lang w:val="en-GB"/>
         </w:rPr>
-        <w:t xml:space="preserve">The ChemistryToolkit.jar, ChemistryToolkitMarvin, ChemistryToolkitCDK, HELMNotationParser.jar have to be included.  Also the library commons-configuration and with its dependent jars commons-lang and commons-logging and the sdlib are necessary to run the HELM2NotationToolkit.jar. </w:t>
+        <w:t xml:space="preserve">The ChemistryToolkit.jar, </w:t>
+      </w:r>
+      <w:proofErr w:type="spellStart"/>
+      <w:r>
+        <w:rPr>
+          <w:lang w:val="en-GB"/>
+        </w:rPr>
+        <w:t>ChemistryToolkitMarvin</w:t>
+      </w:r>
+      <w:proofErr w:type="spellEnd"/>
+      <w:r>
+        <w:rPr>
+          <w:lang w:val="en-GB"/>
+        </w:rPr>
+        <w:t xml:space="preserve">, </w:t>
+      </w:r>
+      <w:proofErr w:type="spellStart"/>
+      <w:r>
+        <w:rPr>
+          <w:lang w:val="en-GB"/>
+        </w:rPr>
+        <w:t>ChemistryToolkitCDK</w:t>
+      </w:r>
+      <w:proofErr w:type="spellEnd"/>
+      <w:r>
+        <w:rPr>
+          <w:lang w:val="en-GB"/>
+        </w:rPr>
+        <w:t>, HELMNotationParser.jar have to be included.  Also the library commons-configuration and with its dependent jars commons-</w:t>
+      </w:r>
+      <w:proofErr w:type="spellStart"/>
+      <w:r>
+        <w:rPr>
+          <w:lang w:val="en-GB"/>
+        </w:rPr>
+        <w:t>lang</w:t>
+      </w:r>
+      <w:proofErr w:type="spellEnd"/>
+      <w:r>
+        <w:rPr>
+          <w:lang w:val="en-GB"/>
+        </w:rPr>
+        <w:t xml:space="preserve"> and commons-logging are necessary to run the HELM2NotationToolkit.jar. </w:t>
       </w:r>
     </w:p>
     <w:p>
@@ -4400,25 +6684,57 @@
           <w:lang w:val="en-GB"/>
         </w:rPr>
       </w:pPr>
+      <w:proofErr w:type="spellStart"/>
+      <w:proofErr w:type="gramStart"/>
       <w:r>
         <w:rPr>
           <w:i/>
           <w:lang w:val="en-GB"/>
         </w:rPr>
-        <w:t>WebService.validateHELM(input);</w:t>
-      </w:r>
-    </w:p>
-    <w:p>
-      <w:pPr>
-        <w:rPr>
-          <w:lang w:val="en-GB"/>
-        </w:rPr>
-      </w:pPr>
-      <w:r>
-        <w:rPr>
-          <w:lang w:val="en-GB"/>
-        </w:rPr>
-        <w:t xml:space="preserve"> If the input is not a valid HELM, it throws an exception. Note, that you can also call this method with an xhelm as input.</w:t>
+        <w:t>WebService.validateHELM</w:t>
+      </w:r>
+      <w:proofErr w:type="spellEnd"/>
+      <w:r>
+        <w:rPr>
+          <w:i/>
+          <w:lang w:val="en-GB"/>
+        </w:rPr>
+        <w:t>(</w:t>
+      </w:r>
+      <w:proofErr w:type="gramEnd"/>
+      <w:r>
+        <w:rPr>
+          <w:i/>
+          <w:lang w:val="en-GB"/>
+        </w:rPr>
+        <w:t>input);</w:t>
+      </w:r>
+    </w:p>
+    <w:p>
+      <w:pPr>
+        <w:rPr>
+          <w:lang w:val="en-GB"/>
+        </w:rPr>
+      </w:pPr>
+      <w:r>
+        <w:rPr>
+          <w:lang w:val="en-GB"/>
+        </w:rPr>
+        <w:t xml:space="preserve"> If the input is not a valid HELM, it throws an exception. Note, that you can also call this method with an </w:t>
+      </w:r>
+      <w:proofErr w:type="spellStart"/>
+      <w:r>
+        <w:rPr>
+          <w:lang w:val="en-GB"/>
+        </w:rPr>
+        <w:t>xhelm</w:t>
+      </w:r>
+      <w:proofErr w:type="spellEnd"/>
+      <w:r>
+        <w:rPr>
+          <w:lang w:val="en-GB"/>
+        </w:rPr>
+        <w:t xml:space="preserve"> as input.</w:t>
       </w:r>
     </w:p>
     <w:p>
@@ -4448,7 +6764,39 @@
           <w:i/>
           <w:lang w:val="en-GB"/>
         </w:rPr>
-        <w:t>HELM2Notation helm2notation = HELM2NotationUtils.read(input);</w:t>
+        <w:t xml:space="preserve">HELM2Notation </w:t>
+      </w:r>
+      <w:proofErr w:type="spellStart"/>
+      <w:r>
+        <w:rPr>
+          <w:i/>
+          <w:lang w:val="en-GB"/>
+        </w:rPr>
+        <w:t>helm2notation</w:t>
+      </w:r>
+      <w:proofErr w:type="spellEnd"/>
+      <w:r>
+        <w:rPr>
+          <w:i/>
+          <w:lang w:val="en-GB"/>
+        </w:rPr>
+        <w:t xml:space="preserve"> = </w:t>
+      </w:r>
+      <w:proofErr w:type="gramStart"/>
+      <w:r>
+        <w:rPr>
+          <w:i/>
+          <w:lang w:val="en-GB"/>
+        </w:rPr>
+        <w:t>HELM2NotationUtils.read(</w:t>
+      </w:r>
+      <w:proofErr w:type="gramEnd"/>
+      <w:r>
+        <w:rPr>
+          <w:i/>
+          <w:lang w:val="en-GB"/>
+        </w:rPr>
+        <w:t>input);</w:t>
       </w:r>
     </w:p>
     <w:p>
@@ -4460,12 +6808,30 @@
           <w:lang w:val="en-GB"/>
         </w:rPr>
       </w:pPr>
+      <w:proofErr w:type="spellStart"/>
+      <w:proofErr w:type="gramStart"/>
       <w:r>
         <w:rPr>
           <w:i/>
           <w:lang w:val="en-GB"/>
         </w:rPr>
-        <w:t>Validation.validateNotationObjects(helm2notation);</w:t>
+        <w:t>Validation.validateNotationObjects</w:t>
+      </w:r>
+      <w:proofErr w:type="spellEnd"/>
+      <w:r>
+        <w:rPr>
+          <w:i/>
+          <w:lang w:val="en-GB"/>
+        </w:rPr>
+        <w:t>(</w:t>
+      </w:r>
+      <w:proofErr w:type="gramEnd"/>
+      <w:r>
+        <w:rPr>
+          <w:i/>
+          <w:lang w:val="en-GB"/>
+        </w:rPr>
+        <w:t>helm2notation);</w:t>
       </w:r>
     </w:p>
     <w:p>
@@ -4514,6 +6880,7 @@
         <w:rPr>
           <w:lang w:val="en-GB"/>
         </w:rPr>
+        <w:lastRenderedPageBreak/>
         <w:t xml:space="preserve">How </w:t>
       </w:r>
       <w:r>
@@ -4539,7 +6906,35 @@
         <w:rPr>
           <w:lang w:val="en-GB"/>
         </w:rPr>
-        <w:t xml:space="preserve"> Then you can use the MoleculeInformation.class doing some calculations or use ExtinctionCoefficient to calculate the extinction coefficient of the HELM molecule.</w:t>
+        <w:t xml:space="preserve"> Then you can use the </w:t>
+      </w:r>
+      <w:proofErr w:type="spellStart"/>
+      <w:r>
+        <w:rPr>
+          <w:lang w:val="en-GB"/>
+        </w:rPr>
+        <w:t>MoleculeInformation.class</w:t>
+      </w:r>
+      <w:proofErr w:type="spellEnd"/>
+      <w:r>
+        <w:rPr>
+          <w:lang w:val="en-GB"/>
+        </w:rPr>
+        <w:t xml:space="preserve"> doing some calculations or use </w:t>
+      </w:r>
+      <w:proofErr w:type="spellStart"/>
+      <w:r>
+        <w:rPr>
+          <w:lang w:val="en-GB"/>
+        </w:rPr>
+        <w:t>ExtinctionCoefficient</w:t>
+      </w:r>
+      <w:proofErr w:type="spellEnd"/>
+      <w:r>
+        <w:rPr>
+          <w:lang w:val="en-GB"/>
+        </w:rPr>
+        <w:t xml:space="preserve"> to calculate the extinction coefficient of the HELM molecule.</w:t>
       </w:r>
     </w:p>
     <w:p>
@@ -4561,7 +6956,39 @@
           <w:i/>
           <w:lang w:val="en-GB"/>
         </w:rPr>
-        <w:t>HELM2Notation helm2notation = HELM2NotationUtils.read(input);</w:t>
+        <w:t xml:space="preserve">HELM2Notation </w:t>
+      </w:r>
+      <w:proofErr w:type="spellStart"/>
+      <w:r>
+        <w:rPr>
+          <w:i/>
+          <w:lang w:val="en-GB"/>
+        </w:rPr>
+        <w:t>helm2notation</w:t>
+      </w:r>
+      <w:proofErr w:type="spellEnd"/>
+      <w:r>
+        <w:rPr>
+          <w:i/>
+          <w:lang w:val="en-GB"/>
+        </w:rPr>
+        <w:t xml:space="preserve"> = </w:t>
+      </w:r>
+      <w:proofErr w:type="gramStart"/>
+      <w:r>
+        <w:rPr>
+          <w:i/>
+          <w:lang w:val="en-GB"/>
+        </w:rPr>
+        <w:t>HELM2NotationUtils.read(</w:t>
+      </w:r>
+      <w:proofErr w:type="gramEnd"/>
+      <w:r>
+        <w:rPr>
+          <w:i/>
+          <w:lang w:val="en-GB"/>
+        </w:rPr>
+        <w:t>input);</w:t>
       </w:r>
     </w:p>
     <w:p>
@@ -4578,7 +7005,31 @@
           <w:lang w:val="en-GB"/>
         </w:rPr>
         <w:tab/>
-        <w:t>MoleculeInformation.getMolecularWeight(helm2notation);</w:t>
+      </w:r>
+      <w:proofErr w:type="spellStart"/>
+      <w:proofErr w:type="gramStart"/>
+      <w:r>
+        <w:rPr>
+          <w:i/>
+          <w:lang w:val="en-GB"/>
+        </w:rPr>
+        <w:t>MoleculeInformation.getMolecularWeight</w:t>
+      </w:r>
+      <w:proofErr w:type="spellEnd"/>
+      <w:r>
+        <w:rPr>
+          <w:i/>
+          <w:lang w:val="en-GB"/>
+        </w:rPr>
+        <w:t>(</w:t>
+      </w:r>
+      <w:proofErr w:type="gramEnd"/>
+      <w:r>
+        <w:rPr>
+          <w:i/>
+          <w:lang w:val="en-GB"/>
+        </w:rPr>
+        <w:t>helm2notation);</w:t>
       </w:r>
     </w:p>
     <w:p>
@@ -4595,7 +7046,31 @@
           <w:lang w:val="en-GB"/>
         </w:rPr>
         <w:tab/>
-        <w:t>Moleculeinformation.getExactMass(helm2notation);</w:t>
+      </w:r>
+      <w:proofErr w:type="spellStart"/>
+      <w:proofErr w:type="gramStart"/>
+      <w:r>
+        <w:rPr>
+          <w:i/>
+          <w:lang w:val="en-GB"/>
+        </w:rPr>
+        <w:t>Moleculeinformation.getExactMass</w:t>
+      </w:r>
+      <w:proofErr w:type="spellEnd"/>
+      <w:r>
+        <w:rPr>
+          <w:i/>
+          <w:lang w:val="en-GB"/>
+        </w:rPr>
+        <w:t>(</w:t>
+      </w:r>
+      <w:proofErr w:type="gramEnd"/>
+      <w:r>
+        <w:rPr>
+          <w:i/>
+          <w:lang w:val="en-GB"/>
+        </w:rPr>
+        <w:t>helm2notation);</w:t>
       </w:r>
     </w:p>
     <w:p>
@@ -4612,7 +7087,31 @@
           <w:lang w:val="en-GB"/>
         </w:rPr>
         <w:tab/>
-        <w:t>MoleculeInformation.getMolecularFormular(helm2notation);</w:t>
+      </w:r>
+      <w:proofErr w:type="spellStart"/>
+      <w:proofErr w:type="gramStart"/>
+      <w:r>
+        <w:rPr>
+          <w:i/>
+          <w:lang w:val="en-GB"/>
+        </w:rPr>
+        <w:t>MoleculeInformation.getMolecularFormular</w:t>
+      </w:r>
+      <w:proofErr w:type="spellEnd"/>
+      <w:r>
+        <w:rPr>
+          <w:i/>
+          <w:lang w:val="en-GB"/>
+        </w:rPr>
+        <w:t>(</w:t>
+      </w:r>
+      <w:proofErr w:type="gramEnd"/>
+      <w:r>
+        <w:rPr>
+          <w:i/>
+          <w:lang w:val="en-GB"/>
+        </w:rPr>
+        <w:t>helm2notation);</w:t>
       </w:r>
     </w:p>
     <w:p>
@@ -4629,7 +7128,31 @@
           <w:lang w:val="en-GB"/>
         </w:rPr>
         <w:tab/>
-        <w:t>ExtinctionCoefficient.getInstance().calculate(helm2notation);</w:t>
+      </w:r>
+      <w:proofErr w:type="spellStart"/>
+      <w:proofErr w:type="gramStart"/>
+      <w:r>
+        <w:rPr>
+          <w:i/>
+          <w:lang w:val="en-GB"/>
+        </w:rPr>
+        <w:t>ExtinctionCoefficient.getInstance</w:t>
+      </w:r>
+      <w:proofErr w:type="spellEnd"/>
+      <w:r>
+        <w:rPr>
+          <w:i/>
+          <w:lang w:val="en-GB"/>
+        </w:rPr>
+        <w:t>(</w:t>
+      </w:r>
+      <w:proofErr w:type="gramEnd"/>
+      <w:r>
+        <w:rPr>
+          <w:i/>
+          <w:lang w:val="en-GB"/>
+        </w:rPr>
+        <w:t>).calculate(helm2notation);</w:t>
       </w:r>
     </w:p>
     <w:p>
@@ -4652,7 +7175,6 @@
         <w:rPr>
           <w:lang w:val="en-GB"/>
         </w:rPr>
-        <w:lastRenderedPageBreak/>
         <w:t>How can I generate a standard or canonical HELM?</w:t>
       </w:r>
     </w:p>
@@ -4694,7 +7216,39 @@
           <w:i/>
           <w:lang w:val="en-GB"/>
         </w:rPr>
-        <w:t>HELM2Notation helm2notation = HELM2NotationUtils.read(input);</w:t>
+        <w:t xml:space="preserve">HELM2Notation </w:t>
+      </w:r>
+      <w:proofErr w:type="spellStart"/>
+      <w:r>
+        <w:rPr>
+          <w:i/>
+          <w:lang w:val="en-GB"/>
+        </w:rPr>
+        <w:t>helm2notation</w:t>
+      </w:r>
+      <w:proofErr w:type="spellEnd"/>
+      <w:r>
+        <w:rPr>
+          <w:i/>
+          <w:lang w:val="en-GB"/>
+        </w:rPr>
+        <w:t xml:space="preserve"> = </w:t>
+      </w:r>
+      <w:proofErr w:type="gramStart"/>
+      <w:r>
+        <w:rPr>
+          <w:i/>
+          <w:lang w:val="en-GB"/>
+        </w:rPr>
+        <w:t>HELM2NotationUtils.read(</w:t>
+      </w:r>
+      <w:proofErr w:type="gramEnd"/>
+      <w:r>
+        <w:rPr>
+          <w:i/>
+          <w:lang w:val="en-GB"/>
+        </w:rPr>
+        <w:t>input);</w:t>
       </w:r>
     </w:p>
     <w:p>
@@ -4741,7 +7295,22 @@
           <w:lang w:val="en-GB"/>
         </w:rPr>
         <w:tab/>
-        <w:t>HELM1Utils.getCanonical(helm2notation);</w:t>
+      </w:r>
+      <w:proofErr w:type="gramStart"/>
+      <w:r>
+        <w:rPr>
+          <w:i/>
+          <w:lang w:val="en-GB"/>
+        </w:rPr>
+        <w:t>HELM1Utils.getCanonical(</w:t>
+      </w:r>
+      <w:proofErr w:type="gramEnd"/>
+      <w:r>
+        <w:rPr>
+          <w:i/>
+          <w:lang w:val="en-GB"/>
+        </w:rPr>
+        <w:t>helm2notation);</w:t>
       </w:r>
     </w:p>
     <w:p>
@@ -5977,7 +8546,7 @@
 </file>
 
 <file path=customXml/itemProps1.xml><?xml version="1.0" encoding="utf-8"?>
-<ds:datastoreItem xmlns:ds="http://schemas.openxmlformats.org/officeDocument/2006/customXml" ds:itemID="{0658FA7A-71C8-413D-9F20-09DEEB721215}">
+<ds:datastoreItem xmlns:ds="http://schemas.openxmlformats.org/officeDocument/2006/customXml" ds:itemID="{98BD6D5A-3757-43B4-B81E-93849ED91D49}">
   <ds:schemaRefs>
     <ds:schemaRef ds:uri="http://schemas.openxmlformats.org/officeDocument/2006/bibliography"/>
   </ds:schemaRefs>

</xml_diff>